<commit_message>
Updated time in service worker for persistence and then modified the doc
</commit_message>
<xml_diff>
--- a/files/Vizury_Engage_Browser-Notifications_Integration.docx
+++ b/files/Vizury_Engage_Browser-Notifications_Integration.docx
@@ -1,6 +1,6 @@
 
 <file path=word/document.xml><?xml version="1.0" encoding="utf-8"?>
-<w:document xmlns:wpc="http://schemas.microsoft.com/office/word/2010/wordprocessingCanvas" xmlns:mo="http://schemas.microsoft.com/office/mac/office/2008/main" xmlns:mc="http://schemas.openxmlformats.org/markup-compatibility/2006" xmlns:mv="urn:schemas-microsoft-com:mac:vml" xmlns:o="urn:schemas-microsoft-com:office:office" xmlns:r="http://schemas.openxmlformats.org/officeDocument/2006/relationships" xmlns:m="http://schemas.openxmlformats.org/officeDocument/2006/math" xmlns:v="urn:schemas-microsoft-com:vml" xmlns:wp14="http://schemas.microsoft.com/office/word/2010/wordprocessingDrawing" xmlns:wp="http://schemas.openxmlformats.org/drawingml/2006/wordprocessingDrawing" xmlns:w10="urn:schemas-microsoft-com:office:word" xmlns:w="http://schemas.openxmlformats.org/wordprocessingml/2006/main" xmlns:w14="http://schemas.microsoft.com/office/word/2010/wordml" xmlns:wpg="http://schemas.microsoft.com/office/word/2010/wordprocessingGroup" xmlns:wpi="http://schemas.microsoft.com/office/word/2010/wordprocessingInk" xmlns:wne="http://schemas.microsoft.com/office/word/2006/wordml" xmlns:wps="http://schemas.microsoft.com/office/word/2010/wordprocessingShape" mc:Ignorable="w14 wp14">
+<w:document xmlns:wpc="http://schemas.microsoft.com/office/word/2010/wordprocessingCanvas" xmlns:mc="http://schemas.openxmlformats.org/markup-compatibility/2006" xmlns:o="urn:schemas-microsoft-com:office:office" xmlns:r="http://schemas.openxmlformats.org/officeDocument/2006/relationships" xmlns:m="http://schemas.openxmlformats.org/officeDocument/2006/math" xmlns:v="urn:schemas-microsoft-com:vml" xmlns:wp14="http://schemas.microsoft.com/office/word/2010/wordprocessingDrawing" xmlns:wp="http://schemas.openxmlformats.org/drawingml/2006/wordprocessingDrawing" xmlns:w10="urn:schemas-microsoft-com:office:word" xmlns:w="http://schemas.openxmlformats.org/wordprocessingml/2006/main" xmlns:w14="http://schemas.microsoft.com/office/word/2010/wordml" xmlns:wpg="http://schemas.microsoft.com/office/word/2010/wordprocessingGroup" xmlns:wpi="http://schemas.microsoft.com/office/word/2010/wordprocessingInk" xmlns:wne="http://schemas.microsoft.com/office/word/2006/wordml" xmlns:wps="http://schemas.microsoft.com/office/word/2010/wordprocessingShape" mc:Ignorable="w14 wp14">
   <w:body>
     <w:bookmarkStart w:id="0" w:name="_Toc334799651" w:displacedByCustomXml="next"/>
     <w:sdt>
@@ -58,6 +58,7 @@
               <w:dataBinding w:prefixMappings="xmlns:ns0='http://purl.org/dc/elements/1.1/' xmlns:ns1='http://schemas.openxmlformats.org/package/2006/metadata/core-properties' " w:xpath="/ns1:coreProperties[1]/ns0:title[1]" w:storeItemID="{6C3C8BC8-F283-45AE-878A-BAB7291924A1}"/>
               <w:text/>
             </w:sdtPr>
+            <w:sdtEndPr/>
             <w:sdtContent>
               <w:r>
                 <w:rPr>
@@ -86,6 +87,7 @@
             <w:id w:val="30555238"/>
             <w:text/>
           </w:sdtPr>
+          <w:sdtEndPr/>
           <w:sdtContent>
             <w:p>
               <w:pPr>
@@ -141,6 +143,7 @@
               <w:dataBinding w:prefixMappings="xmlns:ns0='http://purl.org/dc/elements/1.1/' xmlns:ns1='http://schemas.openxmlformats.org/package/2006/metadata/core-properties' " w:xpath="/ns1:coreProperties[1]/ns0:creator[1]" w:storeItemID="{6C3C8BC8-F283-45AE-878A-BAB7291924A1}"/>
               <w:text/>
             </w:sdtPr>
+            <w:sdtEndPr/>
             <w:sdtContent>
               <w:r>
                 <w:rPr>
@@ -1600,8 +1603,8 @@
       <w:r>
         <w:t>ECHNICAL INTEGRATION – 1st PARTY USER DATA</w:t>
       </w:r>
+      <w:bookmarkEnd w:id="0"/>
       <w:bookmarkEnd w:id="1"/>
-      <w:bookmarkEnd w:id="0"/>
     </w:p>
     <w:p>
       <w:pPr>
@@ -1976,7 +1979,7 @@
                         </a:effectLst>
                         <a:extLst>
                           <a:ext uri="{C572A759-6A51-4108-AA02-DFA0A04FC94B}">
-                            <ma14:wrappingTextBoxFlag xmlns:ma14="http://schemas.microsoft.com/office/mac/drawingml/2011/main"/>
+                            <ma14:wrappingTextBoxFlag xmlns:ma14="http://schemas.microsoft.com/office/mac/drawingml/2011/main" xmlns:w="http://schemas.openxmlformats.org/wordprocessingml/2006/main" xmlns:w10="urn:schemas-microsoft-com:office:word" xmlns:v="urn:schemas-microsoft-com:vml" xmlns:o="urn:schemas-microsoft-com:office:office" xmlns:mv="urn:schemas-microsoft-com:mac:vml" xmlns:mo="http://schemas.microsoft.com/office/mac/office/2008/main" xmlns=""/>
                           </a:ext>
                         </a:extLst>
                       </wps:spPr>
@@ -2253,7 +2256,6 @@
                                   <w:t>https://cdn6.vizury.com</w:t>
                                 </w:r>
                               </w:hyperlink>
-                              <w:proofErr w:type="gramStart"/>
                               <w:r>
                                 <w:rPr>
                                   <w:rFonts w:ascii="Monaco" w:eastAsia="Courier New" w:hAnsi="Monaco" w:cs="Courier New"/>
@@ -2262,18 +2264,7 @@
                                   <w:szCs w:val="20"/>
                                   <w:lang w:val="en-US"/>
                                 </w:rPr>
-                                <w:t>" :</w:t>
-                              </w:r>
-                              <w:proofErr w:type="gramEnd"/>
-                              <w:r>
-                                <w:rPr>
-                                  <w:rFonts w:ascii="Monaco" w:eastAsia="Courier New" w:hAnsi="Monaco" w:cs="Courier New"/>
-                                  <w:color w:val="333333"/>
-                                  <w:sz w:val="20"/>
-                                  <w:szCs w:val="20"/>
-                                  <w:lang w:val="en-US"/>
-                                </w:rPr>
-                                <w:t xml:space="preserve"> "</w:t>
+                                <w:t>" : "</w:t>
                               </w:r>
                               <w:hyperlink r:id="rId10" w:history="1">
                                 <w:r>
@@ -2295,7 +2286,50 @@
                                   <w:szCs w:val="20"/>
                                   <w:lang w:val="en-US"/>
                                 </w:rPr>
-                                <w:t xml:space="preserve"> ") + "/analyze/pixel.php?account_id=VIZVRMXYZ"; </w:t>
+                                <w:t>") + "/analyze/</w:t>
+                              </w:r>
+                              <w:proofErr w:type="spellStart"/>
+                              <w:r>
+                                <w:rPr>
+                                  <w:rFonts w:ascii="Monaco" w:eastAsia="Courier New" w:hAnsi="Monaco" w:cs="Courier New"/>
+                                  <w:color w:val="333333"/>
+                                  <w:sz w:val="20"/>
+                                  <w:szCs w:val="20"/>
+                                  <w:lang w:val="en-US"/>
+                                </w:rPr>
+                                <w:t>pixel.php?account_id</w:t>
+                              </w:r>
+                              <w:proofErr w:type="spellEnd"/>
+                              <w:r>
+                                <w:rPr>
+                                  <w:rFonts w:ascii="Monaco" w:eastAsia="Courier New" w:hAnsi="Monaco" w:cs="Courier New"/>
+                                  <w:color w:val="333333"/>
+                                  <w:sz w:val="20"/>
+                                  <w:szCs w:val="20"/>
+                                  <w:lang w:val="en-US"/>
+                                </w:rPr>
+                                <w:t>=</w:t>
+                              </w:r>
+                              <w:r>
+                                <w:rPr>
+                                  <w:rFonts w:ascii="Monaco" w:eastAsia="Courier New" w:hAnsi="Monaco" w:cs="Courier New"/>
+                                  <w:color w:val="333333"/>
+                                  <w:sz w:val="20"/>
+                                  <w:szCs w:val="20"/>
+                                  <w:highlight w:val="yellow"/>
+                                  <w:lang w:val="en-US"/>
+                                </w:rPr>
+                                <w:t>VIZVRMXYZ</w:t>
+                              </w:r>
+                              <w:r>
+                                <w:rPr>
+                                  <w:rFonts w:ascii="Monaco" w:eastAsia="Courier New" w:hAnsi="Monaco" w:cs="Courier New"/>
+                                  <w:color w:val="333333"/>
+                                  <w:sz w:val="20"/>
+                                  <w:szCs w:val="20"/>
+                                  <w:lang w:val="en-US"/>
+                                </w:rPr>
+                                <w:t xml:space="preserve">"; </w:t>
                               </w:r>
                               <w:r>
                                 <w:rPr>
@@ -2419,6 +2453,8 @@
                                 <w:br/>
                                 <w:t xml:space="preserve">        s.parentNode.insertBefore(viz, s);</w:t>
                               </w:r>
+                              <w:bookmarkStart w:id="3" w:name="_GoBack"/>
+                              <w:bookmarkEnd w:id="3"/>
                               <w:r>
                                 <w:rPr>
                                   <w:rFonts w:ascii="Monaco" w:eastAsia="Courier New" w:hAnsi="Monaco" w:cs="Courier New"/>
@@ -2776,6 +2812,9 @@
                                 </w:rPr>
                                 <w:t xml:space="preserve"> End Vizury SmartTag – </w:t>
                               </w:r>
+                              <w:r>
+                                <w:t>‬</w:t>
+                              </w:r>
                             </w:dir>
                           </w:p>
                         </w:txbxContent>
@@ -2794,12 +2833,12 @@
           </mc:Choice>
           <mc:Fallback>
             <w:pict>
-              <v:shapetype id="_x0000_t202" coordsize="21600,21600" o:spt="202" path="m0,0l0,21600,21600,21600,21600,0xe">
+              <v:shapetype id="_x0000_t202" coordsize="21600,21600" o:spt="202" path="m,l,21600r21600,l21600,xe">
                 <v:stroke joinstyle="miter"/>
                 <v:path gradientshapeok="t" o:connecttype="rect"/>
               </v:shapetype>
-              <v:shape id="Text Box 19" o:spid="_x0000_s1026" type="#_x0000_t202" style="width:535.95pt;height:504.8pt;visibility:visible;mso-wrap-style:none;mso-left-percent:-10001;mso-top-percent:-10001;mso-position-horizontal:absolute;mso-position-horizontal-relative:char;mso-position-vertical:absolute;mso-position-vertical-relative:line;mso-left-percent:-10001;mso-top-percent:-10001;v-text-anchor:top" o:gfxdata="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" fillcolor="white [3201]" strokecolor="black [3213]" strokeweight="1pt">
-                <v:shadow on="t" opacity="26214f" mv:blur="50800f" origin=",-.5" offset="0,3pt"/>
+              <v:shape id="Text Box 19" o:spid="_x0000_s1026" type="#_x0000_t202" style="width:535.95pt;height:504.8pt;visibility:visible;mso-wrap-style:none;mso-left-percent:-10001;mso-top-percent:-10001;mso-position-horizontal:absolute;mso-position-horizontal-relative:char;mso-position-vertical:absolute;mso-position-vertical-relative:line;mso-left-percent:-10001;mso-top-percent:-10001;v-text-anchor:top" o:gfxdata="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" fillcolor="white [3201]" strokecolor="black [3213]" strokeweight="1pt">
+                <v:shadow on="t" color="black" opacity="26214f" origin=",-.5" offset="0,3pt"/>
                 <v:textbox>
                   <w:txbxContent>
                     <w:p>
@@ -3059,7 +3098,6 @@
                             <w:t>https://cdn6.vizury.com</w:t>
                           </w:r>
                         </w:hyperlink>
-                        <w:proofErr w:type="gramStart"/>
                         <w:r>
                           <w:rPr>
                             <w:rFonts w:ascii="Monaco" w:eastAsia="Courier New" w:hAnsi="Monaco" w:cs="Courier New"/>
@@ -3068,18 +3106,7 @@
                             <w:szCs w:val="20"/>
                             <w:lang w:val="en-US"/>
                           </w:rPr>
-                          <w:t>" :</w:t>
-                        </w:r>
-                        <w:proofErr w:type="gramEnd"/>
-                        <w:r>
-                          <w:rPr>
-                            <w:rFonts w:ascii="Monaco" w:eastAsia="Courier New" w:hAnsi="Monaco" w:cs="Courier New"/>
-                            <w:color w:val="333333"/>
-                            <w:sz w:val="20"/>
-                            <w:szCs w:val="20"/>
-                            <w:lang w:val="en-US"/>
-                          </w:rPr>
-                          <w:t xml:space="preserve"> "</w:t>
+                          <w:t>" : "</w:t>
                         </w:r>
                         <w:hyperlink r:id="rId12" w:history="1">
                           <w:r>
@@ -3101,7 +3128,50 @@
                             <w:szCs w:val="20"/>
                             <w:lang w:val="en-US"/>
                           </w:rPr>
-                          <w:t xml:space="preserve"> ") + "/analyze/pixel.php?account_id=VIZVRMXYZ"; </w:t>
+                          <w:t>") + "/analyze/</w:t>
+                        </w:r>
+                        <w:proofErr w:type="spellStart"/>
+                        <w:r>
+                          <w:rPr>
+                            <w:rFonts w:ascii="Monaco" w:eastAsia="Courier New" w:hAnsi="Monaco" w:cs="Courier New"/>
+                            <w:color w:val="333333"/>
+                            <w:sz w:val="20"/>
+                            <w:szCs w:val="20"/>
+                            <w:lang w:val="en-US"/>
+                          </w:rPr>
+                          <w:t>pixel.php?account_id</w:t>
+                        </w:r>
+                        <w:proofErr w:type="spellEnd"/>
+                        <w:r>
+                          <w:rPr>
+                            <w:rFonts w:ascii="Monaco" w:eastAsia="Courier New" w:hAnsi="Monaco" w:cs="Courier New"/>
+                            <w:color w:val="333333"/>
+                            <w:sz w:val="20"/>
+                            <w:szCs w:val="20"/>
+                            <w:lang w:val="en-US"/>
+                          </w:rPr>
+                          <w:t>=</w:t>
+                        </w:r>
+                        <w:r>
+                          <w:rPr>
+                            <w:rFonts w:ascii="Monaco" w:eastAsia="Courier New" w:hAnsi="Monaco" w:cs="Courier New"/>
+                            <w:color w:val="333333"/>
+                            <w:sz w:val="20"/>
+                            <w:szCs w:val="20"/>
+                            <w:highlight w:val="yellow"/>
+                            <w:lang w:val="en-US"/>
+                          </w:rPr>
+                          <w:t>VIZVRMXYZ</w:t>
+                        </w:r>
+                        <w:r>
+                          <w:rPr>
+                            <w:rFonts w:ascii="Monaco" w:eastAsia="Courier New" w:hAnsi="Monaco" w:cs="Courier New"/>
+                            <w:color w:val="333333"/>
+                            <w:sz w:val="20"/>
+                            <w:szCs w:val="20"/>
+                            <w:lang w:val="en-US"/>
+                          </w:rPr>
+                          <w:t xml:space="preserve">"; </w:t>
                         </w:r>
                         <w:r>
                           <w:rPr>
@@ -3225,6 +3295,8 @@
                           <w:br/>
                           <w:t xml:space="preserve">        s.parentNode.insertBefore(viz, s);</w:t>
                         </w:r>
+                        <w:bookmarkStart w:id="4" w:name="_GoBack"/>
+                        <w:bookmarkEnd w:id="4"/>
                         <w:r>
                           <w:rPr>
                             <w:rFonts w:ascii="Monaco" w:eastAsia="Courier New" w:hAnsi="Monaco" w:cs="Courier New"/>
@@ -3582,6 +3654,9 @@
                           </w:rPr>
                           <w:t xml:space="preserve"> End Vizury SmartTag – </w:t>
                         </w:r>
+                        <w:r>
+                          <w:t>‬</w:t>
+                        </w:r>
                       </w:dir>
                     </w:p>
                   </w:txbxContent>
@@ -3685,12 +3760,12 @@
       <w:pPr>
         <w:pStyle w:val="Heading2"/>
       </w:pPr>
-      <w:bookmarkStart w:id="3" w:name="_Toc334805132"/>
+      <w:bookmarkStart w:id="5" w:name="_Toc334805132"/>
       <w:r>
         <w:lastRenderedPageBreak/>
         <w:t>Using a vizLayer</w:t>
       </w:r>
-      <w:bookmarkEnd w:id="3"/>
+      <w:bookmarkEnd w:id="5"/>
     </w:p>
     <w:p>
       <w:pPr>
@@ -3766,11 +3841,11 @@
           <w:numId w:val="15"/>
         </w:numPr>
       </w:pPr>
-      <w:bookmarkStart w:id="4" w:name="_Toc334805133"/>
+      <w:bookmarkStart w:id="6" w:name="_Toc334805133"/>
       <w:r>
         <w:t>Adding vizLayer variables to a Page</w:t>
       </w:r>
-      <w:bookmarkEnd w:id="4"/>
+      <w:bookmarkEnd w:id="6"/>
     </w:p>
     <w:p>
       <w:pPr>
@@ -3880,7 +3955,7 @@
                         </a:effectLst>
                         <a:extLst>
                           <a:ext uri="{C572A759-6A51-4108-AA02-DFA0A04FC94B}">
-                            <ma14:wrappingTextBoxFlag xmlns:ma14="http://schemas.microsoft.com/office/mac/drawingml/2011/main"/>
+                            <ma14:wrappingTextBoxFlag xmlns:ma14="http://schemas.microsoft.com/office/mac/drawingml/2011/main" xmlns:w="http://schemas.openxmlformats.org/wordprocessingml/2006/main" xmlns:w10="urn:schemas-microsoft-com:office:word" xmlns:v="urn:schemas-microsoft-com:vml" xmlns:o="urn:schemas-microsoft-com:office:office" xmlns:mv="urn:schemas-microsoft-com:mac:vml" xmlns:mo="http://schemas.microsoft.com/office/mac/office/2008/main" xmlns=""/>
                           </a:ext>
                         </a:extLst>
                       </wps:spPr>
@@ -3917,16 +3992,7 @@
                                 <w:sz w:val="20"/>
                                 <w:szCs w:val="20"/>
                               </w:rPr>
-                              <w:t>&lt;</w:t>
-                            </w:r>
-                            <w:r>
-                              <w:rPr>
-                                <w:rFonts w:ascii="Monaco" w:eastAsia="Verdana" w:hAnsi="Monaco" w:cs="Verdana"/>
-                                <w:color w:val="455A64"/>
-                                <w:sz w:val="20"/>
-                                <w:szCs w:val="20"/>
-                              </w:rPr>
-                              <w:t>script&gt;</w:t>
+                              <w:t>&lt;script&gt;</w:t>
                             </w:r>
                             <w:r>
                               <w:rPr>
@@ -3965,8 +4031,8 @@
           </mc:Choice>
           <mc:Fallback>
             <w:pict>
-              <v:shape id="Text Box 20" o:spid="_x0000_s1027" type="#_x0000_t202" style="position:absolute;left:0;text-align:left;margin-left:0;margin-top:0;width:482.95pt;height:86.55pt;z-index:251659264;visibility:visible;mso-wrap-style:none;mso-wrap-distance-left:9pt;mso-wrap-distance-top:0;mso-wrap-distance-right:9pt;mso-wrap-distance-bottom:0;mso-position-horizontal:absolute;mso-position-horizontal-relative:text;mso-position-vertical:absolute;mso-position-vertical-relative:text;v-text-anchor:top" o:gfxdata="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" fillcolor="white [3201]" strokecolor="black [3213]" strokeweight="1pt">
-                <v:shadow on="t" opacity="26214f" mv:blur="50800f" origin=",-.5" offset="0,3pt"/>
+              <v:shape id="Text Box 20" o:spid="_x0000_s1027" type="#_x0000_t202" style="position:absolute;left:0;text-align:left;margin-left:0;margin-top:0;width:482.95pt;height:86.55pt;z-index:251659264;visibility:visible;mso-wrap-style:none;mso-wrap-distance-left:9pt;mso-wrap-distance-top:0;mso-wrap-distance-right:9pt;mso-wrap-distance-bottom:0;mso-position-horizontal:absolute;mso-position-horizontal-relative:text;mso-position-vertical:absolute;mso-position-vertical-relative:text;v-text-anchor:top" o:gfxdata="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" fillcolor="white [3201]" strokecolor="black [3213]" strokeweight="1pt">
+                <v:shadow on="t" color="black" opacity="26214f" origin=",-.5" offset="0,3pt"/>
                 <v:textbox style="mso-fit-shape-to-text:t">
                   <w:txbxContent>
                     <w:p>
@@ -3986,16 +4052,7 @@
                           <w:sz w:val="20"/>
                           <w:szCs w:val="20"/>
                         </w:rPr>
-                        <w:t>&lt;</w:t>
-                      </w:r>
-                      <w:r>
-                        <w:rPr>
-                          <w:rFonts w:ascii="Monaco" w:eastAsia="Verdana" w:hAnsi="Monaco" w:cs="Verdana"/>
-                          <w:color w:val="455A64"/>
-                          <w:sz w:val="20"/>
-                          <w:szCs w:val="20"/>
-                        </w:rPr>
-                        <w:t>script&gt;</w:t>
+                        <w:t>&lt;script&gt;</w:t>
                       </w:r>
                       <w:r>
                         <w:rPr>
@@ -4111,7 +4168,7 @@
                         </a:effectLst>
                         <a:extLst>
                           <a:ext uri="{C572A759-6A51-4108-AA02-DFA0A04FC94B}">
-                            <ma14:wrappingTextBoxFlag xmlns:ma14="http://schemas.microsoft.com/office/mac/drawingml/2011/main"/>
+                            <ma14:wrappingTextBoxFlag xmlns:ma14="http://schemas.microsoft.com/office/mac/drawingml/2011/main" xmlns:w="http://schemas.openxmlformats.org/wordprocessingml/2006/main" xmlns:w10="urn:schemas-microsoft-com:office:word" xmlns:v="urn:schemas-microsoft-com:vml" xmlns:o="urn:schemas-microsoft-com:office:office" xmlns:mv="urn:schemas-microsoft-com:mac:vml" xmlns:mo="http://schemas.microsoft.com/office/mac/office/2008/main" xmlns=""/>
                           </a:ext>
                         </a:extLst>
                       </wps:spPr>
@@ -4148,16 +4205,7 @@
                                 <w:sz w:val="20"/>
                                 <w:szCs w:val="20"/>
                               </w:rPr>
-                              <w:t>&lt;</w:t>
-                            </w:r>
-                            <w:r>
-                              <w:rPr>
-                                <w:rFonts w:ascii="Monaco" w:eastAsia="Verdana" w:hAnsi="Monaco" w:cs="Verdana"/>
-                                <w:color w:val="455A64"/>
-                                <w:sz w:val="20"/>
-                                <w:szCs w:val="20"/>
-                              </w:rPr>
-                              <w:t>script&gt;</w:t>
+                              <w:t>&lt;script&gt;</w:t>
                             </w:r>
                             <w:r>
                               <w:rPr>
@@ -4226,8 +4274,8 @@
           </mc:Choice>
           <mc:Fallback>
             <w:pict>
-              <v:shape id="Text Box 30" o:spid="_x0000_s1028" type="#_x0000_t202" style="position:absolute;left:0;text-align:left;margin-left:0;margin-top:0;width:482.95pt;height:140.9pt;z-index:251660288;visibility:visible;mso-wrap-style:none;mso-wrap-distance-left:9pt;mso-wrap-distance-top:0;mso-wrap-distance-right:9pt;mso-wrap-distance-bottom:0;mso-position-horizontal:absolute;mso-position-horizontal-relative:text;mso-position-vertical:absolute;mso-position-vertical-relative:text;v-text-anchor:top" o:gfxdata="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" fillcolor="white [3201]" strokecolor="black [3213]" strokeweight="1pt">
-                <v:shadow on="t" opacity="26214f" mv:blur="50800f" origin=",-.5" offset="0,3pt"/>
+              <v:shape id="Text Box 30" o:spid="_x0000_s1028" type="#_x0000_t202" style="position:absolute;left:0;text-align:left;margin-left:0;margin-top:0;width:482.95pt;height:140.9pt;z-index:251660288;visibility:visible;mso-wrap-style:none;mso-wrap-distance-left:9pt;mso-wrap-distance-top:0;mso-wrap-distance-right:9pt;mso-wrap-distance-bottom:0;mso-position-horizontal:absolute;mso-position-horizontal-relative:text;mso-position-vertical:absolute;mso-position-vertical-relative:text;v-text-anchor:top" o:gfxdata="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" fillcolor="white [3201]" strokecolor="black [3213]" strokeweight="1pt">
+                <v:shadow on="t" color="black" opacity="26214f" origin=",-.5" offset="0,3pt"/>
                 <v:textbox style="mso-fit-shape-to-text:t">
                   <w:txbxContent>
                     <w:p>
@@ -4247,16 +4295,7 @@
                           <w:sz w:val="20"/>
                           <w:szCs w:val="20"/>
                         </w:rPr>
-                        <w:t>&lt;</w:t>
-                      </w:r>
-                      <w:r>
-                        <w:rPr>
-                          <w:rFonts w:ascii="Monaco" w:eastAsia="Verdana" w:hAnsi="Monaco" w:cs="Verdana"/>
-                          <w:color w:val="455A64"/>
-                          <w:sz w:val="20"/>
-                          <w:szCs w:val="20"/>
-                        </w:rPr>
-                        <w:t>script&gt;</w:t>
+                        <w:t>&lt;script&gt;</w:t>
                       </w:r>
                       <w:r>
                         <w:rPr>
@@ -4362,8 +4401,8 @@
         </w:rPr>
         <w:t>Here are some examples:</w:t>
       </w:r>
-      <w:bookmarkStart w:id="5" w:name="h.30vvplszhrit"/>
-      <w:bookmarkEnd w:id="5"/>
+      <w:bookmarkStart w:id="7" w:name="h.30vvplszhrit"/>
+      <w:bookmarkEnd w:id="7"/>
     </w:p>
     <w:p>
       <w:pPr>
@@ -4430,6 +4469,7 @@
           <w:highlight w:val="white"/>
           <w:u w:val="single"/>
         </w:rPr>
+        <w:lastRenderedPageBreak/>
         <w:t>Incorrect</w:t>
       </w:r>
     </w:p>
@@ -4493,7 +4533,7 @@
                         </a:effectLst>
                         <a:extLst>
                           <a:ext uri="{C572A759-6A51-4108-AA02-DFA0A04FC94B}">
-                            <ma14:wrappingTextBoxFlag xmlns:ma14="http://schemas.microsoft.com/office/mac/drawingml/2011/main"/>
+                            <ma14:wrappingTextBoxFlag xmlns:ma14="http://schemas.microsoft.com/office/mac/drawingml/2011/main" xmlns:w="http://schemas.openxmlformats.org/wordprocessingml/2006/main" xmlns:w10="urn:schemas-microsoft-com:office:word" xmlns:v="urn:schemas-microsoft-com:vml" xmlns:o="urn:schemas-microsoft-com:office:office" xmlns:mv="urn:schemas-microsoft-com:mac:vml" xmlns:mo="http://schemas.microsoft.com/office/mac/office/2008/main" xmlns=""/>
                           </a:ext>
                         </a:extLst>
                       </wps:spPr>
@@ -4530,16 +4570,7 @@
                                 <w:sz w:val="20"/>
                                 <w:szCs w:val="20"/>
                               </w:rPr>
-                              <w:t>&lt;</w:t>
-                            </w:r>
-                            <w:r>
-                              <w:rPr>
-                                <w:rFonts w:ascii="Monaco" w:eastAsia="Verdana" w:hAnsi="Monaco" w:cs="Verdana"/>
-                                <w:color w:val="455A64"/>
-                                <w:sz w:val="20"/>
-                                <w:szCs w:val="20"/>
-                              </w:rPr>
-                              <w:t>body&gt;</w:t>
+                              <w:t>&lt;body&gt;</w:t>
                             </w:r>
                             <w:r>
                               <w:rPr>
@@ -4648,8 +4679,8 @@
           </mc:Choice>
           <mc:Fallback>
             <w:pict>
-              <v:shape id="Text Box 32" o:spid="_x0000_s1029" type="#_x0000_t202" style="position:absolute;margin-left:1.4pt;margin-top:11.55pt;width:482.95pt;height:213.35pt;z-index:251661312;visibility:visible;mso-wrap-style:none;mso-wrap-distance-left:9pt;mso-wrap-distance-top:0;mso-wrap-distance-right:9pt;mso-wrap-distance-bottom:0;mso-position-horizontal:absolute;mso-position-horizontal-relative:text;mso-position-vertical:absolute;mso-position-vertical-relative:text;v-text-anchor:top" o:gfxdata="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" fillcolor="white [3201]" strokecolor="black [3213]" strokeweight="1pt">
-                <v:shadow on="t" opacity="26214f" mv:blur="50800f" origin=",-.5" offset="0,3pt"/>
+              <v:shape id="Text Box 32" o:spid="_x0000_s1029" type="#_x0000_t202" style="position:absolute;margin-left:1.4pt;margin-top:11.55pt;width:482.95pt;height:213.35pt;z-index:251661312;visibility:visible;mso-wrap-style:none;mso-wrap-distance-left:9pt;mso-wrap-distance-top:0;mso-wrap-distance-right:9pt;mso-wrap-distance-bottom:0;mso-position-horizontal:absolute;mso-position-horizontal-relative:text;mso-position-vertical:absolute;mso-position-vertical-relative:text;v-text-anchor:top" o:gfxdata="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" fillcolor="white [3201]" strokecolor="black [3213]" strokeweight="1pt">
+                <v:shadow on="t" color="black" opacity="26214f" origin=",-.5" offset="0,3pt"/>
                 <v:textbox style="mso-fit-shape-to-text:t">
                   <w:txbxContent>
                     <w:p>
@@ -4669,16 +4700,7 @@
                           <w:sz w:val="20"/>
                           <w:szCs w:val="20"/>
                         </w:rPr>
-                        <w:t>&lt;</w:t>
-                      </w:r>
-                      <w:r>
-                        <w:rPr>
-                          <w:rFonts w:ascii="Monaco" w:eastAsia="Verdana" w:hAnsi="Monaco" w:cs="Verdana"/>
-                          <w:color w:val="455A64"/>
-                          <w:sz w:val="20"/>
-                          <w:szCs w:val="20"/>
-                        </w:rPr>
-                        <w:t>body&gt;</w:t>
+                        <w:t>&lt;body&gt;</w:t>
                       </w:r>
                       <w:r>
                         <w:rPr>
@@ -4882,10 +4904,10 @@
                         </a:effectLst>
                         <a:extLst>
                           <a:ext uri="{FAA26D3D-D897-4be2-8F04-BA451C77F1D7}">
-                            <ma14:placeholderFlag xmlns:ma14="http://schemas.microsoft.com/office/mac/drawingml/2011/main"/>
+                            <ma14:placeholderFlag xmlns:ma14="http://schemas.microsoft.com/office/mac/drawingml/2011/main" xmlns:w="http://schemas.openxmlformats.org/wordprocessingml/2006/main" xmlns:w10="urn:schemas-microsoft-com:office:word" xmlns:v="urn:schemas-microsoft-com:vml" xmlns:o="urn:schemas-microsoft-com:office:office" xmlns:mv="urn:schemas-microsoft-com:mac:vml" xmlns:mo="http://schemas.microsoft.com/office/mac/office/2008/main" xmlns=""/>
                           </a:ext>
                           <a:ext uri="{C572A759-6A51-4108-AA02-DFA0A04FC94B}">
-                            <ma14:wrappingTextBoxFlag xmlns:ma14="http://schemas.microsoft.com/office/mac/drawingml/2011/main"/>
+                            <ma14:wrappingTextBoxFlag xmlns:ma14="http://schemas.microsoft.com/office/mac/drawingml/2011/main" xmlns:w="http://schemas.openxmlformats.org/wordprocessingml/2006/main" xmlns:w10="urn:schemas-microsoft-com:office:word" xmlns:v="urn:schemas-microsoft-com:vml" xmlns:o="urn:schemas-microsoft-com:office:office" xmlns:mv="urn:schemas-microsoft-com:mac:vml" xmlns:mo="http://schemas.microsoft.com/office/mac/office/2008/main" xmlns=""/>
                           </a:ext>
                         </a:extLst>
                       </wps:spPr>
@@ -4922,16 +4944,7 @@
                                 <w:sz w:val="20"/>
                                 <w:szCs w:val="20"/>
                               </w:rPr>
-                              <w:t>&lt;</w:t>
-                            </w:r>
-                            <w:r>
-                              <w:rPr>
-                                <w:rFonts w:ascii="Monaco" w:eastAsia="Verdana" w:hAnsi="Monaco" w:cs="Verdana"/>
-                                <w:color w:val="455A64"/>
-                                <w:sz w:val="20"/>
-                                <w:szCs w:val="20"/>
-                              </w:rPr>
-                              <w:t>body&gt;</w:t>
+                              <w:t>&lt;body&gt;</w:t>
                             </w:r>
                             <w:r>
                               <w:rPr>
@@ -5046,8 +5059,8 @@
           </mc:Choice>
           <mc:Fallback>
             <w:pict>
-              <v:shape id="Text Box 33" o:spid="_x0000_s1030" type="#_x0000_t202" style="position:absolute;margin-left:.4pt;margin-top:2.1pt;width:482.95pt;height:206.15pt;z-index:251662336;visibility:visible;mso-wrap-style:none;mso-width-percent:0;mso-height-percent:0;mso-wrap-distance-left:9pt;mso-wrap-distance-top:0;mso-wrap-distance-right:9pt;mso-wrap-distance-bottom:0;mso-position-horizontal:absolute;mso-position-horizontal-relative:text;mso-position-vertical:absolute;mso-position-vertical-relative:text;mso-width-percent:0;mso-height-percent:0;mso-width-relative:margin;mso-height-relative:margin;v-text-anchor:top" o:gfxdata="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" fillcolor="white [3201]" strokecolor="black [3213]" strokeweight="1pt">
-                <v:shadow on="t" opacity="26214f" mv:blur="50800f" origin=",-.5" offset="0,3pt"/>
+              <v:shape id="Text Box 33" o:spid="_x0000_s1030" type="#_x0000_t202" style="position:absolute;margin-left:.4pt;margin-top:2.1pt;width:482.95pt;height:206.15pt;z-index:251662336;visibility:visible;mso-wrap-style:none;mso-width-percent:0;mso-height-percent:0;mso-wrap-distance-left:9pt;mso-wrap-distance-top:0;mso-wrap-distance-right:9pt;mso-wrap-distance-bottom:0;mso-position-horizontal:absolute;mso-position-horizontal-relative:text;mso-position-vertical:absolute;mso-position-vertical-relative:text;mso-width-percent:0;mso-height-percent:0;mso-width-relative:margin;mso-height-relative:margin;v-text-anchor:top" o:gfxdata="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" fillcolor="white [3201]" strokecolor="black [3213]" strokeweight="1pt">
+                <v:shadow on="t" color="black" opacity="26214f" origin=",-.5" offset="0,3pt"/>
                 <v:textbox style="mso-fit-shape-to-text:t" inset=",0,,0">
                   <w:txbxContent>
                     <w:p>
@@ -5067,16 +5080,7 @@
                           <w:sz w:val="20"/>
                           <w:szCs w:val="20"/>
                         </w:rPr>
-                        <w:t>&lt;</w:t>
-                      </w:r>
-                      <w:r>
-                        <w:rPr>
-                          <w:rFonts w:ascii="Monaco" w:eastAsia="Verdana" w:hAnsi="Monaco" w:cs="Verdana"/>
-                          <w:color w:val="455A64"/>
-                          <w:sz w:val="20"/>
-                          <w:szCs w:val="20"/>
-                        </w:rPr>
-                        <w:t>body&gt;</w:t>
+                        <w:t>&lt;body&gt;</w:t>
                       </w:r>
                       <w:r>
                         <w:rPr>
@@ -5292,16 +5296,16 @@
           <w:numId w:val="15"/>
         </w:numPr>
       </w:pPr>
-      <w:bookmarkStart w:id="6" w:name="_Toc423345555"/>
-      <w:bookmarkStart w:id="7" w:name="_Toc424562389"/>
-      <w:bookmarkStart w:id="8" w:name="_Toc334805134"/>
-      <w:bookmarkEnd w:id="6"/>
+      <w:bookmarkStart w:id="8" w:name="_Toc423345555"/>
+      <w:bookmarkStart w:id="9" w:name="_Toc424562389"/>
+      <w:bookmarkStart w:id="10" w:name="_Toc334805134"/>
+      <w:bookmarkEnd w:id="8"/>
       <w:r>
         <w:lastRenderedPageBreak/>
         <w:t>Creating vizLayer for Home Page</w:t>
       </w:r>
-      <w:bookmarkEnd w:id="7"/>
-      <w:bookmarkEnd w:id="8"/>
+      <w:bookmarkEnd w:id="9"/>
+      <w:bookmarkEnd w:id="10"/>
       <w:r>
         <w:t xml:space="preserve"> </w:t>
       </w:r>
@@ -5365,7 +5369,7 @@
                         </a:effectLst>
                         <a:extLst>
                           <a:ext uri="{C572A759-6A51-4108-AA02-DFA0A04FC94B}">
-                            <ma14:wrappingTextBoxFlag xmlns:ma14="http://schemas.microsoft.com/office/mac/drawingml/2011/main"/>
+                            <ma14:wrappingTextBoxFlag xmlns:ma14="http://schemas.microsoft.com/office/mac/drawingml/2011/main" xmlns:w="http://schemas.openxmlformats.org/wordprocessingml/2006/main" xmlns:w10="urn:schemas-microsoft-com:office:word" xmlns:v="urn:schemas-microsoft-com:vml" xmlns:o="urn:schemas-microsoft-com:office:office" xmlns:mv="urn:schemas-microsoft-com:mac:vml" xmlns:mo="http://schemas.microsoft.com/office/mac/office/2008/main" xmlns=""/>
                           </a:ext>
                         </a:extLst>
                       </wps:spPr>
@@ -5405,16 +5409,7 @@
                                 <w:sz w:val="20"/>
                                 <w:szCs w:val="20"/>
                               </w:rPr>
-                              <w:t>&lt;</w:t>
-                            </w:r>
-                            <w:r>
-                              <w:rPr>
-                                <w:rFonts w:ascii="Monaco" w:eastAsia="Courier New" w:hAnsi="Monaco" w:cs="Courier New"/>
-                                <w:color w:val="333333"/>
-                                <w:sz w:val="20"/>
-                                <w:szCs w:val="20"/>
-                              </w:rPr>
-                              <w:t>script&gt;</w:t>
+                              <w:t>&lt;script&gt;</w:t>
                             </w:r>
                             <w:r>
                               <w:rPr>
@@ -5766,8 +5761,8 @@
           </mc:Choice>
           <mc:Fallback>
             <w:pict>
-              <v:shape id="Text Box 37" o:spid="_x0000_s1031" type="#_x0000_t202" style="position:absolute;margin-left:.35pt;margin-top:22.15pt;width:482.95pt;height:278pt;z-index:251663360;visibility:visible;mso-wrap-style:none;mso-width-percent:0;mso-height-percent:0;mso-wrap-distance-left:9pt;mso-wrap-distance-top:0;mso-wrap-distance-right:9pt;mso-wrap-distance-bottom:0;mso-position-horizontal:absolute;mso-position-horizontal-relative:text;mso-position-vertical:absolute;mso-position-vertical-relative:text;mso-width-percent:0;mso-height-percent:0;mso-width-relative:page;mso-height-relative:page;v-text-anchor:top" o:gfxdata="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" fillcolor="white [3201]" strokecolor="black [3213]" strokeweight="1pt">
-                <v:shadow on="t" opacity="26214f" mv:blur="50800f" origin=",-.5" offset="0,3pt"/>
+              <v:shape id="Text Box 37" o:spid="_x0000_s1031" type="#_x0000_t202" style="position:absolute;margin-left:.35pt;margin-top:22.15pt;width:482.95pt;height:278pt;z-index:251663360;visibility:visible;mso-wrap-style:none;mso-width-percent:0;mso-height-percent:0;mso-wrap-distance-left:9pt;mso-wrap-distance-top:0;mso-wrap-distance-right:9pt;mso-wrap-distance-bottom:0;mso-position-horizontal:absolute;mso-position-horizontal-relative:text;mso-position-vertical:absolute;mso-position-vertical-relative:text;mso-width-percent:0;mso-height-percent:0;mso-width-relative:page;mso-height-relative:page;v-text-anchor:top" o:gfxdata="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" fillcolor="white [3201]" strokecolor="black [3213]" strokeweight="1pt">
+                <v:shadow on="t" color="black" opacity="26214f" origin=",-.5" offset="0,3pt"/>
                 <v:textbox style="mso-fit-shape-to-text:t">
                   <w:txbxContent>
                     <w:p>
@@ -5790,16 +5785,7 @@
                           <w:sz w:val="20"/>
                           <w:szCs w:val="20"/>
                         </w:rPr>
-                        <w:t>&lt;</w:t>
-                      </w:r>
-                      <w:r>
-                        <w:rPr>
-                          <w:rFonts w:ascii="Monaco" w:eastAsia="Courier New" w:hAnsi="Monaco" w:cs="Courier New"/>
-                          <w:color w:val="333333"/>
-                          <w:sz w:val="20"/>
-                          <w:szCs w:val="20"/>
-                        </w:rPr>
-                        <w:t>script&gt;</w:t>
+                        <w:t>&lt;script&gt;</w:t>
                       </w:r>
                       <w:r>
                         <w:rPr>
@@ -6171,15 +6157,15 @@
           <w:numId w:val="15"/>
         </w:numPr>
       </w:pPr>
-      <w:bookmarkStart w:id="9" w:name="_Toc423345556"/>
-      <w:bookmarkStart w:id="10" w:name="_Toc424562390"/>
-      <w:bookmarkStart w:id="11" w:name="_Toc334805135"/>
-      <w:bookmarkEnd w:id="9"/>
+      <w:bookmarkStart w:id="11" w:name="_Toc423345556"/>
+      <w:bookmarkStart w:id="12" w:name="_Toc424562390"/>
+      <w:bookmarkStart w:id="13" w:name="_Toc334805135"/>
+      <w:bookmarkEnd w:id="11"/>
       <w:r>
         <w:t>Creating vizLayer for Category Page</w:t>
       </w:r>
-      <w:bookmarkEnd w:id="10"/>
-      <w:bookmarkEnd w:id="11"/>
+      <w:bookmarkEnd w:id="12"/>
+      <w:bookmarkEnd w:id="13"/>
     </w:p>
     <w:p>
       <w:pPr>
@@ -6286,7 +6272,7 @@
           <w:numId w:val="15"/>
         </w:numPr>
       </w:pPr>
-      <w:bookmarkStart w:id="12" w:name="_Toc334805136"/>
+      <w:bookmarkStart w:id="14" w:name="_Toc334805136"/>
       <w:r>
         <w:rPr>
           <w:noProof/>
@@ -6334,7 +6320,7 @@
                         </a:effectLst>
                         <a:extLst>
                           <a:ext uri="{C572A759-6A51-4108-AA02-DFA0A04FC94B}">
-                            <ma14:wrappingTextBoxFlag xmlns:ma14="http://schemas.microsoft.com/office/mac/drawingml/2011/main"/>
+                            <ma14:wrappingTextBoxFlag xmlns:ma14="http://schemas.microsoft.com/office/mac/drawingml/2011/main" xmlns:w="http://schemas.openxmlformats.org/wordprocessingml/2006/main" xmlns:w10="urn:schemas-microsoft-com:office:word" xmlns:v="urn:schemas-microsoft-com:vml" xmlns:o="urn:schemas-microsoft-com:office:office" xmlns:mv="urn:schemas-microsoft-com:mac:vml" xmlns:mo="http://schemas.microsoft.com/office/mac/office/2008/main" xmlns=""/>
                           </a:ext>
                         </a:extLst>
                       </wps:spPr>
@@ -6371,16 +6357,7 @@
                                 <w:sz w:val="20"/>
                                 <w:szCs w:val="20"/>
                               </w:rPr>
-                              <w:t>&lt;</w:t>
-                            </w:r>
-                            <w:r>
-                              <w:rPr>
-                                <w:rFonts w:ascii="Monaco" w:eastAsia="Courier New" w:hAnsi="Monaco" w:cs="Courier New"/>
-                                <w:color w:val="333333"/>
-                                <w:sz w:val="20"/>
-                                <w:szCs w:val="20"/>
-                              </w:rPr>
-                              <w:t>script&gt;</w:t>
+                              <w:t>&lt;script&gt;</w:t>
                             </w:r>
                           </w:p>
                           <w:p>
@@ -6777,9 +6754,9 @@
           </mc:Choice>
           <mc:Fallback>
             <w:pict>
-              <v:shape id="Text Box 38" o:spid="_x0000_s1032" type="#_x0000_t202" style="position:absolute;left:0;text-align:left;margin-left:3.9pt;margin-top:1.15pt;width:455.5pt;height:231.85pt;z-index:251664384;visibility:visible;mso-wrap-style:square;mso-wrap-distance-left:9pt;mso-wrap-distance-top:28.35pt;mso-wrap-distance-right:9pt;mso-wrap-distance-bottom:28.35pt;mso-position-horizontal:absolute;mso-position-horizontal-relative:text;mso-position-vertical:absolute;mso-position-vertical-relative:text;v-text-anchor:top" o:gfxdata="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" fillcolor="white [3201]" strokecolor="black [3213]" strokeweight="1pt">
-                <v:shadow on="t" opacity="26214f" mv:blur="50800f" origin=",-.5" offset="0,3pt"/>
-                <v:textbox style="mso-fit-shape-to-text:t" inset="2emu">
+              <v:shape id="Text Box 38" o:spid="_x0000_s1032" type="#_x0000_t202" style="position:absolute;left:0;text-align:left;margin-left:3.9pt;margin-top:1.15pt;width:455.5pt;height:231.85pt;z-index:251664384;visibility:visible;mso-wrap-style:square;mso-wrap-distance-left:9pt;mso-wrap-distance-top:28.35pt;mso-wrap-distance-right:9pt;mso-wrap-distance-bottom:28.35pt;mso-position-horizontal:absolute;mso-position-horizontal-relative:text;mso-position-vertical:absolute;mso-position-vertical-relative:text;v-text-anchor:top" o:gfxdata="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" fillcolor="white [3201]" strokecolor="black [3213]" strokeweight="1pt">
+                <v:shadow on="t" color="black" opacity="26214f" origin=",-.5" offset="0,3pt"/>
+                <v:textbox style="mso-fit-shape-to-text:t" inset="6e-5mm">
                   <w:txbxContent>
                     <w:p>
                       <w:pPr>
@@ -6798,16 +6775,7 @@
                           <w:sz w:val="20"/>
                           <w:szCs w:val="20"/>
                         </w:rPr>
-                        <w:t>&lt;</w:t>
-                      </w:r>
-                      <w:r>
-                        <w:rPr>
-                          <w:rFonts w:ascii="Monaco" w:eastAsia="Courier New" w:hAnsi="Monaco" w:cs="Courier New"/>
-                          <w:color w:val="333333"/>
-                          <w:sz w:val="20"/>
-                          <w:szCs w:val="20"/>
-                        </w:rPr>
-                        <w:t>script&gt;</w:t>
+                        <w:t>&lt;script&gt;</w:t>
                       </w:r>
                     </w:p>
                     <w:p>
@@ -7196,14 +7164,14 @@
           </mc:Fallback>
         </mc:AlternateContent>
       </w:r>
-      <w:bookmarkStart w:id="13" w:name="_Toc423345557"/>
-      <w:bookmarkStart w:id="14" w:name="_Toc424562391"/>
-      <w:bookmarkEnd w:id="13"/>
+      <w:bookmarkStart w:id="15" w:name="_Toc423345557"/>
+      <w:bookmarkStart w:id="16" w:name="_Toc424562391"/>
+      <w:bookmarkEnd w:id="15"/>
       <w:r>
         <w:t>Creating vizLayer for Search Page</w:t>
       </w:r>
-      <w:bookmarkEnd w:id="12"/>
       <w:bookmarkEnd w:id="14"/>
+      <w:bookmarkEnd w:id="16"/>
     </w:p>
     <w:p>
       <w:pPr>
@@ -7352,7 +7320,7 @@
                         </a:effectLst>
                         <a:extLst>
                           <a:ext uri="{C572A759-6A51-4108-AA02-DFA0A04FC94B}">
-                            <ma14:wrappingTextBoxFlag xmlns:ma14="http://schemas.microsoft.com/office/mac/drawingml/2011/main"/>
+                            <ma14:wrappingTextBoxFlag xmlns:ma14="http://schemas.microsoft.com/office/mac/drawingml/2011/main" xmlns:w="http://schemas.openxmlformats.org/wordprocessingml/2006/main" xmlns:w10="urn:schemas-microsoft-com:office:word" xmlns:v="urn:schemas-microsoft-com:vml" xmlns:o="urn:schemas-microsoft-com:office:office" xmlns:mv="urn:schemas-microsoft-com:mac:vml" xmlns:mo="http://schemas.microsoft.com/office/mac/office/2008/main" xmlns=""/>
                           </a:ext>
                         </a:extLst>
                       </wps:spPr>
@@ -7389,16 +7357,7 @@
                                 <w:sz w:val="20"/>
                                 <w:szCs w:val="20"/>
                               </w:rPr>
-                              <w:t>&lt;</w:t>
-                            </w:r>
-                            <w:r>
-                              <w:rPr>
-                                <w:rFonts w:ascii="Monaco" w:eastAsia="Courier New" w:hAnsi="Monaco" w:cs="Courier New"/>
-                                <w:color w:val="333333"/>
-                                <w:sz w:val="20"/>
-                                <w:szCs w:val="20"/>
-                              </w:rPr>
-                              <w:t>script&gt;</w:t>
+                              <w:t>&lt;script&gt;</w:t>
                             </w:r>
                           </w:p>
                           <w:p>
@@ -7788,8 +7747,8 @@
           </mc:Choice>
           <mc:Fallback>
             <w:pict>
-              <v:shape id="Text Box 39" o:spid="_x0000_s1033" type="#_x0000_t202" style="width:455.5pt;height:253.35pt;visibility:visible;mso-wrap-style:none;mso-left-percent:-10001;mso-top-percent:-10001;mso-position-horizontal:absolute;mso-position-horizontal-relative:char;mso-position-vertical:absolute;mso-position-vertical-relative:line;mso-left-percent:-10001;mso-top-percent:-10001;v-text-anchor:top" o:gfxdata="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" fillcolor="white [3201]" strokecolor="black [3213]" strokeweight="1pt">
-                <v:shadow on="t" opacity="26214f" mv:blur="50800f" origin=",-.5" offset="0,3pt"/>
+              <v:shape id="Text Box 39" o:spid="_x0000_s1033" type="#_x0000_t202" style="width:455.5pt;height:253.35pt;visibility:visible;mso-wrap-style:none;mso-left-percent:-10001;mso-top-percent:-10001;mso-position-horizontal:absolute;mso-position-horizontal-relative:char;mso-position-vertical:absolute;mso-position-vertical-relative:line;mso-left-percent:-10001;mso-top-percent:-10001;v-text-anchor:top" o:gfxdata="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" fillcolor="white [3201]" strokecolor="black [3213]" strokeweight="1pt">
+                <v:shadow on="t" color="black" opacity="26214f" origin=",-.5" offset="0,3pt"/>
                 <v:textbox>
                   <w:txbxContent>
                     <w:p>
@@ -7809,16 +7768,7 @@
                           <w:sz w:val="20"/>
                           <w:szCs w:val="20"/>
                         </w:rPr>
-                        <w:t>&lt;</w:t>
-                      </w:r>
-                      <w:r>
-                        <w:rPr>
-                          <w:rFonts w:ascii="Monaco" w:eastAsia="Courier New" w:hAnsi="Monaco" w:cs="Courier New"/>
-                          <w:color w:val="333333"/>
-                          <w:sz w:val="20"/>
-                          <w:szCs w:val="20"/>
-                        </w:rPr>
-                        <w:t>script&gt;</w:t>
+                        <w:t>&lt;script&gt;</w:t>
                       </w:r>
                     </w:p>
                     <w:p>
@@ -8233,12 +8183,11 @@
           <w:numId w:val="15"/>
         </w:numPr>
       </w:pPr>
-      <w:bookmarkStart w:id="15" w:name="_Toc334805137"/>
-      <w:r>
-        <w:lastRenderedPageBreak/>
+      <w:bookmarkStart w:id="17" w:name="_Toc334805137"/>
+      <w:r>
         <w:t>Creating vizLayer for Product Page:</w:t>
       </w:r>
-      <w:bookmarkEnd w:id="15"/>
+      <w:bookmarkEnd w:id="17"/>
     </w:p>
     <w:p>
       <w:pPr>
@@ -8297,6 +8246,7 @@
           <w:sz w:val="24"/>
           <w:szCs w:val="24"/>
         </w:rPr>
+        <w:lastRenderedPageBreak/>
         <w:t xml:space="preserve">To retarget the user with the product/category that he is interested, pass the product identifier, </w:t>
       </w:r>
       <w:r>
@@ -8402,7 +8352,7 @@
                         </a:effectLst>
                         <a:extLst>
                           <a:ext uri="{C572A759-6A51-4108-AA02-DFA0A04FC94B}">
-                            <ma14:wrappingTextBoxFlag xmlns:ma14="http://schemas.microsoft.com/office/mac/drawingml/2011/main"/>
+                            <ma14:wrappingTextBoxFlag xmlns:ma14="http://schemas.microsoft.com/office/mac/drawingml/2011/main" xmlns:w="http://schemas.openxmlformats.org/wordprocessingml/2006/main" xmlns:w10="urn:schemas-microsoft-com:office:word" xmlns:v="urn:schemas-microsoft-com:vml" xmlns:o="urn:schemas-microsoft-com:office:office" xmlns:mv="urn:schemas-microsoft-com:mac:vml" xmlns:mo="http://schemas.microsoft.com/office/mac/office/2008/main" xmlns=""/>
                           </a:ext>
                         </a:extLst>
                       </wps:spPr>
@@ -8440,16 +8390,7 @@
                                 <w:sz w:val="20"/>
                                 <w:szCs w:val="20"/>
                               </w:rPr>
-                              <w:t>&lt;</w:t>
-                            </w:r>
-                            <w:r>
-                              <w:rPr>
-                                <w:rFonts w:ascii="Monaco" w:eastAsia="Courier New" w:hAnsi="Monaco" w:cs="Courier New"/>
-                                <w:color w:val="333333"/>
-                                <w:sz w:val="20"/>
-                                <w:szCs w:val="20"/>
-                              </w:rPr>
-                              <w:t>script&gt;</w:t>
+                              <w:t>&lt;script&gt;</w:t>
                             </w:r>
                             <w:r>
                               <w:rPr>
@@ -9404,8 +9345,8 @@
           </mc:Choice>
           <mc:Fallback>
             <w:pict>
-              <v:shape id="Text Box 50" o:spid="_x0000_s1034" type="#_x0000_t202" style="width:453.5pt;height:495.75pt;visibility:visible;mso-wrap-style:none;mso-left-percent:-10001;mso-top-percent:-10001;mso-position-horizontal:absolute;mso-position-horizontal-relative:char;mso-position-vertical:absolute;mso-position-vertical-relative:line;mso-left-percent:-10001;mso-top-percent:-10001;v-text-anchor:top" o:gfxdata="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" fillcolor="white [3201]" strokecolor="black [3213]" strokeweight="1pt">
-                <v:shadow on="t" opacity="26214f" mv:blur="50800f" origin=",-.5" offset="0,3pt"/>
+              <v:shape id="Text Box 50" o:spid="_x0000_s1034" type="#_x0000_t202" style="width:453.5pt;height:495.75pt;visibility:visible;mso-wrap-style:none;mso-left-percent:-10001;mso-top-percent:-10001;mso-position-horizontal:absolute;mso-position-horizontal-relative:char;mso-position-vertical:absolute;mso-position-vertical-relative:line;mso-left-percent:-10001;mso-top-percent:-10001;v-text-anchor:top" o:gfxdata="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" fillcolor="white [3201]" strokecolor="black [3213]" strokeweight="1pt">
+                <v:shadow on="t" color="black" opacity="26214f" origin=",-.5" offset="0,3pt"/>
                 <v:textbox>
                   <w:txbxContent>
                     <w:p>
@@ -9426,16 +9367,7 @@
                           <w:sz w:val="20"/>
                           <w:szCs w:val="20"/>
                         </w:rPr>
-                        <w:t>&lt;</w:t>
-                      </w:r>
-                      <w:r>
-                        <w:rPr>
-                          <w:rFonts w:ascii="Monaco" w:eastAsia="Courier New" w:hAnsi="Monaco" w:cs="Courier New"/>
-                          <w:color w:val="333333"/>
-                          <w:sz w:val="20"/>
-                          <w:szCs w:val="20"/>
-                        </w:rPr>
-                        <w:t>script&gt;</w:t>
+                        <w:t>&lt;script&gt;</w:t>
                       </w:r>
                       <w:r>
                         <w:rPr>
@@ -10400,14 +10332,14 @@
           <w:numId w:val="15"/>
         </w:numPr>
       </w:pPr>
-      <w:bookmarkStart w:id="16" w:name="_Toc424562392"/>
-      <w:bookmarkStart w:id="17" w:name="_Toc334805138"/>
+      <w:bookmarkStart w:id="18" w:name="_Toc424562392"/>
+      <w:bookmarkStart w:id="19" w:name="_Toc334805138"/>
       <w:r>
         <w:lastRenderedPageBreak/>
         <w:t>Creating vizLayer for Shopping Cart Page</w:t>
       </w:r>
-      <w:bookmarkEnd w:id="16"/>
-      <w:bookmarkEnd w:id="17"/>
+      <w:bookmarkEnd w:id="18"/>
+      <w:bookmarkEnd w:id="19"/>
     </w:p>
     <w:p>
       <w:pPr>
@@ -10507,7 +10439,7 @@
                         </a:effectLst>
                         <a:extLst>
                           <a:ext uri="{C572A759-6A51-4108-AA02-DFA0A04FC94B}">
-                            <ma14:wrappingTextBoxFlag xmlns:ma14="http://schemas.microsoft.com/office/mac/drawingml/2011/main"/>
+                            <ma14:wrappingTextBoxFlag xmlns:ma14="http://schemas.microsoft.com/office/mac/drawingml/2011/main" xmlns:w="http://schemas.openxmlformats.org/wordprocessingml/2006/main" xmlns:w10="urn:schemas-microsoft-com:office:word" xmlns:v="urn:schemas-microsoft-com:vml" xmlns:o="urn:schemas-microsoft-com:office:office" xmlns:mv="urn:schemas-microsoft-com:mac:vml" xmlns:mo="http://schemas.microsoft.com/office/mac/office/2008/main" xmlns=""/>
                           </a:ext>
                         </a:extLst>
                       </wps:spPr>
@@ -10545,16 +10477,7 @@
                                 <w:sz w:val="20"/>
                                 <w:szCs w:val="20"/>
                               </w:rPr>
-                              <w:t>&lt;</w:t>
-                            </w:r>
-                            <w:r>
-                              <w:rPr>
-                                <w:rFonts w:ascii="Monaco" w:eastAsia="Courier New" w:hAnsi="Monaco" w:cs="Courier New"/>
-                                <w:color w:val="333333"/>
-                                <w:sz w:val="20"/>
-                                <w:szCs w:val="20"/>
-                              </w:rPr>
-                              <w:t>script&gt;</w:t>
+                              <w:t>&lt;script&gt;</w:t>
                             </w:r>
                             <w:r>
                               <w:rPr>
@@ -11320,8 +11243,8 @@
           </mc:Choice>
           <mc:Fallback>
             <w:pict>
-              <v:shape id="Text Box 52" o:spid="_x0000_s1035" type="#_x0000_t202" style="position:absolute;margin-left:-2pt;margin-top:60.25pt;width:482.95pt;height:426.8pt;z-index:251666432;visibility:visible;mso-wrap-style:none;mso-width-percent:0;mso-height-percent:0;mso-wrap-distance-left:9pt;mso-wrap-distance-top:0;mso-wrap-distance-right:9pt;mso-wrap-distance-bottom:0;mso-position-horizontal:absolute;mso-position-horizontal-relative:text;mso-position-vertical:absolute;mso-position-vertical-relative:text;mso-width-percent:0;mso-height-percent:0;mso-width-relative:page;mso-height-relative:page;v-text-anchor:top" o:gfxdata="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" fillcolor="white [3201]" strokecolor="black [3213]" strokeweight="1pt">
-                <v:shadow on="t" opacity="26214f" mv:blur="50800f" origin=",-.5" offset="0,3pt"/>
+              <v:shape id="Text Box 52" o:spid="_x0000_s1035" type="#_x0000_t202" style="position:absolute;margin-left:-2.05pt;margin-top:60.25pt;width:482.95pt;height:426.8pt;z-index:251666432;visibility:visible;mso-wrap-style:none;mso-width-percent:0;mso-height-percent:0;mso-wrap-distance-left:9pt;mso-wrap-distance-top:0;mso-wrap-distance-right:9pt;mso-wrap-distance-bottom:0;mso-position-horizontal:absolute;mso-position-horizontal-relative:text;mso-position-vertical:absolute;mso-position-vertical-relative:text;mso-width-percent:0;mso-height-percent:0;mso-width-relative:page;mso-height-relative:page;v-text-anchor:top" o:gfxdata="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" fillcolor="white [3201]" strokecolor="black [3213]" strokeweight="1pt">
+                <v:shadow on="t" color="black" opacity="26214f" origin=",-.5" offset="0,3pt"/>
                 <v:textbox style="mso-fit-shape-to-text:t">
                   <w:txbxContent>
                     <w:p>
@@ -11342,16 +11265,7 @@
                           <w:sz w:val="20"/>
                           <w:szCs w:val="20"/>
                         </w:rPr>
-                        <w:t>&lt;</w:t>
-                      </w:r>
-                      <w:r>
-                        <w:rPr>
-                          <w:rFonts w:ascii="Monaco" w:eastAsia="Courier New" w:hAnsi="Monaco" w:cs="Courier New"/>
-                          <w:color w:val="333333"/>
-                          <w:sz w:val="20"/>
-                          <w:szCs w:val="20"/>
-                        </w:rPr>
-                        <w:t>script&gt;</w:t>
+                        <w:t>&lt;script&gt;</w:t>
                       </w:r>
                       <w:r>
                         <w:rPr>
@@ -12167,13 +12081,13 @@
           <w:numId w:val="15"/>
         </w:numPr>
       </w:pPr>
-      <w:bookmarkStart w:id="18" w:name="_Toc424562393"/>
-      <w:bookmarkStart w:id="19" w:name="_Toc334805139"/>
+      <w:bookmarkStart w:id="20" w:name="_Toc424562393"/>
+      <w:bookmarkStart w:id="21" w:name="_Toc334805139"/>
       <w:r>
         <w:t>Creating vizLayer for Checkout Page</w:t>
       </w:r>
-      <w:bookmarkEnd w:id="18"/>
-      <w:bookmarkEnd w:id="19"/>
+      <w:bookmarkEnd w:id="20"/>
+      <w:bookmarkEnd w:id="21"/>
     </w:p>
     <w:p>
       <w:pPr>
@@ -12279,15 +12193,15 @@
           <w:numId w:val="15"/>
         </w:numPr>
       </w:pPr>
-      <w:bookmarkStart w:id="20" w:name="_Toc423345560"/>
-      <w:bookmarkStart w:id="21" w:name="_Toc424562394"/>
-      <w:bookmarkStart w:id="22" w:name="_Toc334805140"/>
-      <w:bookmarkEnd w:id="20"/>
+      <w:bookmarkStart w:id="22" w:name="_Toc423345560"/>
+      <w:bookmarkStart w:id="23" w:name="_Toc424562394"/>
+      <w:bookmarkStart w:id="24" w:name="_Toc334805140"/>
+      <w:bookmarkEnd w:id="22"/>
       <w:r>
         <w:t>Creating vizLayer for Thank you (conversion) Page:</w:t>
       </w:r>
-      <w:bookmarkEnd w:id="21"/>
-      <w:bookmarkEnd w:id="22"/>
+      <w:bookmarkEnd w:id="23"/>
+      <w:bookmarkEnd w:id="24"/>
     </w:p>
     <w:p>
       <w:pPr>
@@ -12346,7 +12260,6 @@
           <w:sz w:val="24"/>
           <w:szCs w:val="24"/>
         </w:rPr>
-        <w:lastRenderedPageBreak/>
         <w:t xml:space="preserve">To track user conversion behavior and retarget him effectively by optimizing with what he intends to buy and what not, pass the product identifier, </w:t>
       </w:r>
       <w:r>
@@ -12448,7 +12361,7 @@
                         </a:effectLst>
                         <a:extLst>
                           <a:ext uri="{C572A759-6A51-4108-AA02-DFA0A04FC94B}">
-                            <ma14:wrappingTextBoxFlag xmlns:ma14="http://schemas.microsoft.com/office/mac/drawingml/2011/main"/>
+                            <ma14:wrappingTextBoxFlag xmlns:ma14="http://schemas.microsoft.com/office/mac/drawingml/2011/main" xmlns:w="http://schemas.openxmlformats.org/wordprocessingml/2006/main" xmlns:w10="urn:schemas-microsoft-com:office:word" xmlns:v="urn:schemas-microsoft-com:vml" xmlns:o="urn:schemas-microsoft-com:office:office" xmlns:mv="urn:schemas-microsoft-com:mac:vml" xmlns:mo="http://schemas.microsoft.com/office/mac/office/2008/main" xmlns=""/>
                           </a:ext>
                         </a:extLst>
                       </wps:spPr>
@@ -12486,16 +12399,7 @@
                                 <w:sz w:val="20"/>
                                 <w:szCs w:val="20"/>
                               </w:rPr>
-                              <w:t>&lt;</w:t>
-                            </w:r>
-                            <w:r>
-                              <w:rPr>
-                                <w:rFonts w:ascii="Monaco" w:eastAsia="Courier New" w:hAnsi="Monaco" w:cs="Courier New"/>
-                                <w:color w:val="333333"/>
-                                <w:sz w:val="20"/>
-                                <w:szCs w:val="20"/>
-                              </w:rPr>
-                              <w:t>script&gt;</w:t>
+                              <w:t>&lt;script&gt;</w:t>
                             </w:r>
                             <w:r>
                               <w:rPr>
@@ -13439,8 +13343,8 @@
           </mc:Choice>
           <mc:Fallback>
             <w:pict>
-              <v:shape id="Text Box 54" o:spid="_x0000_s1036" type="#_x0000_t202" style="width:467.5pt;height:518.85pt;visibility:visible;mso-wrap-style:square;mso-left-percent:-10001;mso-top-percent:-10001;mso-position-horizontal:absolute;mso-position-horizontal-relative:char;mso-position-vertical:absolute;mso-position-vertical-relative:line;mso-left-percent:-10001;mso-top-percent:-10001;v-text-anchor:top" o:gfxdata="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" fillcolor="white [3201]" strokecolor="black [3213]" strokeweight="1pt">
-                <v:shadow on="t" opacity="26214f" mv:blur="50800f" origin=",-.5" offset="0,3pt"/>
+              <v:shape id="Text Box 54" o:spid="_x0000_s1036" type="#_x0000_t202" style="width:467.5pt;height:518.85pt;visibility:visible;mso-wrap-style:square;mso-left-percent:-10001;mso-top-percent:-10001;mso-position-horizontal:absolute;mso-position-horizontal-relative:char;mso-position-vertical:absolute;mso-position-vertical-relative:line;mso-left-percent:-10001;mso-top-percent:-10001;v-text-anchor:top" o:gfxdata="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" fillcolor="white [3201]" strokecolor="black [3213]" strokeweight="1pt">
+                <v:shadow on="t" color="black" opacity="26214f" origin=",-.5" offset="0,3pt"/>
                 <v:textbox>
                   <w:txbxContent>
                     <w:p>
@@ -13461,16 +13365,7 @@
                           <w:sz w:val="20"/>
                           <w:szCs w:val="20"/>
                         </w:rPr>
-                        <w:t>&lt;</w:t>
-                      </w:r>
-                      <w:r>
-                        <w:rPr>
-                          <w:rFonts w:ascii="Monaco" w:eastAsia="Courier New" w:hAnsi="Monaco" w:cs="Courier New"/>
-                          <w:color w:val="333333"/>
-                          <w:sz w:val="20"/>
-                          <w:szCs w:val="20"/>
-                        </w:rPr>
-                        <w:t>script&gt;</w:t>
+                        <w:t>&lt;script&gt;</w:t>
                       </w:r>
                       <w:r>
                         <w:rPr>
@@ -14418,14 +14313,14 @@
           <w:numId w:val="26"/>
         </w:numPr>
       </w:pPr>
-      <w:bookmarkStart w:id="23" w:name="_Toc334799652"/>
-      <w:bookmarkStart w:id="24" w:name="_Toc334805141"/>
+      <w:bookmarkStart w:id="25" w:name="_Toc334799652"/>
+      <w:bookmarkStart w:id="26" w:name="_Toc334805141"/>
       <w:r>
         <w:lastRenderedPageBreak/>
         <w:t>TECHNICAL INTEGRATION – BROWSER NOTIFICATION DELIVERY</w:t>
       </w:r>
-      <w:bookmarkEnd w:id="23"/>
-      <w:bookmarkEnd w:id="24"/>
+      <w:bookmarkEnd w:id="25"/>
+      <w:bookmarkEnd w:id="26"/>
     </w:p>
     <w:p>
       <w:pPr>
@@ -14540,6 +14435,27 @@
           <w:rFonts w:ascii="Calibri" w:hAnsi="Calibri"/>
         </w:rPr>
       </w:pPr>
+      <w:proofErr w:type="spellStart"/>
+      <w:r>
+        <w:rPr>
+          <w:rFonts w:ascii="Calibri" w:hAnsi="Calibri"/>
+        </w:rPr>
+        <w:t>vizury_data.json</w:t>
+      </w:r>
+      <w:proofErr w:type="spellEnd"/>
+    </w:p>
+    <w:p>
+      <w:pPr>
+        <w:numPr>
+          <w:ilvl w:val="1"/>
+          <w:numId w:val="18"/>
+        </w:numPr>
+        <w:spacing w:after="200" w:line="240" w:lineRule="auto"/>
+        <w:contextualSpacing/>
+        <w:rPr>
+          <w:rFonts w:ascii="Calibri" w:hAnsi="Calibri"/>
+        </w:rPr>
+      </w:pPr>
       <w:r>
         <w:rPr>
           <w:rFonts w:ascii="Calibri" w:hAnsi="Calibri"/>
@@ -14575,16 +14491,16 @@
         <mc:AlternateContent>
           <mc:Choice Requires="wps">
             <w:drawing>
-              <wp:anchor distT="0" distB="0" distL="114300" distR="114300" simplePos="0" relativeHeight="251668480" behindDoc="0" locked="0" layoutInCell="1" allowOverlap="1" wp14:anchorId="145E11D7" wp14:editId="77DF1C8D">
+              <wp:anchor distT="0" distB="0" distL="114300" distR="114300" simplePos="0" relativeHeight="251668480" behindDoc="0" locked="0" layoutInCell="1" allowOverlap="1" wp14:anchorId="145E11D7" wp14:editId="250AF72A">
                 <wp:simplePos x="0" y="0"/>
                 <wp:positionH relativeFrom="column">
-                  <wp:posOffset>-134886</wp:posOffset>
+                  <wp:posOffset>-130810</wp:posOffset>
                 </wp:positionH>
                 <wp:positionV relativeFrom="paragraph">
-                  <wp:posOffset>132907</wp:posOffset>
+                  <wp:posOffset>138430</wp:posOffset>
                 </wp:positionV>
-                <wp:extent cx="6294475" cy="808893"/>
-                <wp:effectExtent l="57150" t="95250" r="125730" b="86995"/>
+                <wp:extent cx="6294475" cy="975360"/>
+                <wp:effectExtent l="57150" t="95250" r="125730" b="91440"/>
                 <wp:wrapNone/>
                 <wp:docPr id="1" name="Rectangle 1"/>
                 <wp:cNvGraphicFramePr/>
@@ -14595,7 +14511,7 @@
                       <wps:spPr>
                         <a:xfrm>
                           <a:off x="0" y="0"/>
-                          <a:ext cx="6294475" cy="808893"/>
+                          <a:ext cx="6294475" cy="975360"/>
                         </a:xfrm>
                         <a:prstGeom prst="rect">
                           <a:avLst/>
@@ -14657,7 +14573,7 @@
           </mc:Choice>
           <mc:Fallback>
             <w:pict>
-              <v:rect id="Rectangle 1" o:spid="_x0000_s1026" style="position:absolute;margin-left:-10.6pt;margin-top:10.45pt;width:495.65pt;height:63.7pt;z-index:251668480;visibility:visible;mso-wrap-style:square;mso-width-percent:0;mso-height-percent:0;mso-wrap-distance-left:9pt;mso-wrap-distance-top:0;mso-wrap-distance-right:9pt;mso-wrap-distance-bottom:0;mso-position-horizontal:absolute;mso-position-horizontal-relative:text;mso-position-vertical:absolute;mso-position-vertical-relative:text;mso-width-percent:0;mso-height-percent:0;mso-width-relative:margin;mso-height-relative:margin;v-text-anchor:middle" o:gfxdata="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" filled="f" strokecolor="black [3213]" strokeweight="1pt">
+              <v:rect id="Rectangle 1" o:spid="_x0000_s1026" style="position:absolute;margin-left:-10.3pt;margin-top:10.9pt;width:495.65pt;height:76.8pt;z-index:251668480;visibility:visible;mso-wrap-style:square;mso-width-percent:0;mso-height-percent:0;mso-wrap-distance-left:9pt;mso-wrap-distance-top:0;mso-wrap-distance-right:9pt;mso-wrap-distance-bottom:0;mso-position-horizontal:absolute;mso-position-horizontal-relative:text;mso-position-vertical:absolute;mso-position-vertical-relative:text;mso-width-percent:0;mso-height-percent:0;mso-width-relative:margin;mso-height-relative:margin;v-text-anchor:middle" o:gfxdata="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" filled="f" strokecolor="black [3213]" strokeweight="1pt">
                 <v:shadow on="t" color="black" opacity="26214f" origin="-.5,.5" offset=".74836mm,-.74836mm"/>
               </v:rect>
             </w:pict>
@@ -14689,6 +14605,28 @@
       <w:r>
         <w:t>vizuryServiceWorker.js</w:t>
       </w:r>
+    </w:p>
+    <w:p>
+      <w:pPr>
+        <w:spacing w:line="240" w:lineRule="auto"/>
+        <w:contextualSpacing/>
+      </w:pPr>
+      <w:hyperlink w:history="1">
+        <w:r>
+          <w:rPr>
+            <w:rStyle w:val="Hyperlink"/>
+          </w:rPr>
+          <w:t>https://&lt;your</w:t>
+        </w:r>
+      </w:hyperlink>
+      <w:r>
+        <w:t xml:space="preserve"> domain&gt;/</w:t>
+      </w:r>
+      <w:proofErr w:type="spellStart"/>
+      <w:r>
+        <w:t>vizury_data.json</w:t>
+      </w:r>
+      <w:proofErr w:type="spellEnd"/>
       <w:r>
         <w:br/>
         <w:t>* If there is an existing manifest.json file, copy the gcm_sender_id key value pair into the manifest.json file. Remove any existing gcm_sender_id key value pair.</w:t>
@@ -14746,8 +14684,6 @@
         </w:rPr>
         <w:t xml:space="preserve">Note: Custom Opt in creative content will be configured. Follow the below steps for enabling it </w:t>
       </w:r>
-      <w:bookmarkStart w:id="25" w:name="_GoBack"/>
-      <w:bookmarkEnd w:id="25"/>
     </w:p>
     <w:p>
       <w:pPr>
@@ -14924,7 +14860,7 @@
               </wp:anchor>
             </w:drawing>
           </mc:Choice>
-          <mc:Fallback>
+          <mc:Fallback xmlns:mv="urn:schemas-microsoft-com:mac:vml" xmlns:mo="http://schemas.microsoft.com/office/mac/office/2008/main">
             <w:pict>
               <v:rect id="Rectangle 2" o:spid="_x0000_s1026" style="position:absolute;margin-left:-15.65pt;margin-top:.15pt;width:494.75pt;height:103.8pt;z-index:251671552;visibility:visible;mso-wrap-style:square;mso-width-percent:0;mso-height-percent:0;mso-wrap-distance-left:9pt;mso-wrap-distance-top:0;mso-wrap-distance-right:9pt;mso-wrap-distance-bottom:0;mso-position-horizontal:absolute;mso-position-horizontal-relative:text;mso-position-vertical:absolute;mso-position-vertical-relative:text;mso-width-percent:0;mso-height-percent:0;mso-width-relative:margin;mso-height-relative:margin;v-text-anchor:middle" o:gfxdata="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" filled="f" strokecolor="black [3213]" strokeweight="1pt">
                 <v:shadow on="t" color="black" opacity="26214f" origin="-.5,.5" offset=".74836mm,-.74836mm"/>
@@ -14957,51 +14893,103 @@
     </w:p>
     <w:p>
       <w:pPr>
-        <w:spacing w:line="240" w:lineRule="auto"/>
-        <w:contextualSpacing/>
-      </w:pPr>
-      <w:r>
-        <w:t>&lt;link rel="manifest" href="/manifest.json"&gt;       </w:t>
+        <w:spacing w:after="0"/>
+      </w:pPr>
+      <w:r>
+        <w:t xml:space="preserve">&lt;link </w:t>
+      </w:r>
+      <w:proofErr w:type="spellStart"/>
+      <w:r>
+        <w:t>rel</w:t>
+      </w:r>
+      <w:proofErr w:type="spellEnd"/>
+      <w:r>
+        <w:t xml:space="preserve">="manifest" </w:t>
+      </w:r>
+      <w:proofErr w:type="spellStart"/>
+      <w:r>
+        <w:t>href</w:t>
+      </w:r>
+      <w:proofErr w:type="spellEnd"/>
+      <w:r>
+        <w:t>="/</w:t>
+      </w:r>
+      <w:proofErr w:type="spellStart"/>
+      <w:r>
+        <w:t>manifest.json</w:t>
+      </w:r>
+      <w:proofErr w:type="spellEnd"/>
+      <w:r>
+        <w:t>"&gt;</w:t>
       </w:r>
     </w:p>
     <w:p>
       <w:pPr>
-        <w:spacing w:line="240" w:lineRule="auto"/>
-        <w:contextualSpacing/>
-      </w:pPr>
-      <w:r>
-        <w:t>&lt;script src="</w:t>
-      </w:r>
-      <w:r>
-        <w:t>="</w:t>
-      </w:r>
-      <w:r>
-        <w:rPr>
-          <w:highlight w:val="yellow"/>
-        </w:rPr>
-        <w:t>&lt;filename as provided by Account Manager</w:t>
-      </w:r>
-      <w:r>
-        <w:t>&gt;”</w:t>
-      </w:r>
-      <w:r>
-        <w:t>&gt;</w:t>
+        <w:spacing w:after="0"/>
+      </w:pPr>
+      <w:r>
+        <w:t>&lt;script type="text/</w:t>
+      </w:r>
+      <w:proofErr w:type="spellStart"/>
+      <w:r>
+        <w:t>javascript</w:t>
+      </w:r>
+      <w:proofErr w:type="spellEnd"/>
+      <w:r>
+        <w:t xml:space="preserve">" </w:t>
+      </w:r>
+      <w:proofErr w:type="spellStart"/>
+      <w:r>
+        <w:t>src</w:t>
+      </w:r>
+      <w:proofErr w:type="spellEnd"/>
+      <w:r>
+        <w:t>="/</w:t>
+      </w:r>
+      <w:proofErr w:type="spellStart"/>
+      <w:r>
+        <w:t>vizury_data.json</w:t>
+      </w:r>
+      <w:proofErr w:type="spellEnd"/>
+      <w:r>
+        <w:t xml:space="preserve">"&gt;&lt;/script&gt;  </w:t>
       </w:r>
     </w:p>
     <w:p>
       <w:pPr>
-        <w:spacing w:line="240" w:lineRule="auto"/>
-        <w:contextualSpacing/>
-      </w:pPr>
-      <w:r>
-        <w:t>&lt;/script&gt;</w:t>
-      </w:r>
-    </w:p>
-    <w:p>
-      <w:pPr>
-        <w:spacing w:line="240" w:lineRule="auto"/>
-        <w:contextualSpacing/>
-      </w:pPr>
+        <w:spacing w:after="0"/>
+      </w:pPr>
+      <w:r>
+        <w:t>&lt;script type="text/</w:t>
+      </w:r>
+      <w:proofErr w:type="spellStart"/>
+      <w:r>
+        <w:t>javascript</w:t>
+      </w:r>
+      <w:proofErr w:type="spellEnd"/>
+      <w:r>
+        <w:t xml:space="preserve">" </w:t>
+      </w:r>
+      <w:proofErr w:type="spellStart"/>
+      <w:r>
+        <w:t>src</w:t>
+      </w:r>
+      <w:proofErr w:type="spellEnd"/>
+      <w:r>
+        <w:t>="</w:t>
+      </w:r>
+      <w:r>
+        <w:rPr>
+          <w:highlight w:val="yellow"/>
+        </w:rPr>
+        <w:t>&lt;filename as provided by Account Manager</w:t>
+      </w:r>
+      <w:r>
+        <w:t xml:space="preserve"> "&gt; &lt;/script&gt;</w:t>
+      </w:r>
+      <w:r>
+        <w:cr/>
+      </w:r>
       <w:r>
         <w:t>&lt;/head&gt;</w:t>
       </w:r>
@@ -15114,7 +15102,7 @@
               </wp:anchor>
             </w:drawing>
           </mc:Choice>
-          <mc:Fallback>
+          <mc:Fallback xmlns:mv="urn:schemas-microsoft-com:mac:vml" xmlns:mo="http://schemas.microsoft.com/office/mac/office/2008/main">
             <w:pict>
               <v:rect id="Rectangle 3" o:spid="_x0000_s1026" style="position:absolute;margin-left:-15.55pt;margin-top:26.85pt;width:500.6pt;height:26.8pt;z-index:251672576;visibility:visible;mso-wrap-style:square;mso-width-percent:0;mso-height-percent:0;mso-wrap-distance-left:9pt;mso-wrap-distance-top:0;mso-wrap-distance-right:9pt;mso-wrap-distance-bottom:0;mso-position-horizontal:absolute;mso-position-horizontal-relative:text;mso-position-vertical:absolute;mso-position-vertical-relative:text;mso-width-percent:0;mso-height-percent:0;mso-width-relative:margin;mso-height-relative:margin;v-text-anchor:middle" o:gfxdata="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" filled="f" strokecolor="black [3213]" strokeweight="1pt">
                 <v:shadow on="t" opacity="26214f" mv:blur="50800f" origin="-.5,.5" offset="26941emu,-26941emu"/>
@@ -15159,7 +15147,6 @@
         </w:rPr>
         <w:t>&lt;</w:t>
       </w:r>
-      <w:proofErr w:type="gramStart"/>
       <w:r>
         <w:rPr>
           <w:rFonts w:asciiTheme="minorHAnsi" w:eastAsiaTheme="minorHAnsi" w:hAnsiTheme="minorHAnsi" w:cstheme="minorBidi"/>
@@ -15167,9 +15154,9 @@
           <w:szCs w:val="22"/>
           <w:lang w:val="en-IN"/>
         </w:rPr>
-        <w:t>script</w:t>
-      </w:r>
-      <w:proofErr w:type="gramEnd"/>
+        <w:t xml:space="preserve">script type ="text/javascript" &gt; </w:t>
+      </w:r>
+      <w:proofErr w:type="gramStart"/>
       <w:r>
         <w:rPr>
           <w:rFonts w:asciiTheme="minorHAnsi" w:eastAsiaTheme="minorHAnsi" w:hAnsiTheme="minorHAnsi" w:cstheme="minorBidi"/>
@@ -15177,7 +15164,17 @@
           <w:szCs w:val="22"/>
           <w:lang w:val="en-IN"/>
         </w:rPr>
-        <w:t xml:space="preserve"> type ="text/javascript" &gt; register(false)&lt;/script&gt;</w:t>
+        <w:t>register(</w:t>
+      </w:r>
+      <w:proofErr w:type="gramEnd"/>
+      <w:r>
+        <w:rPr>
+          <w:rFonts w:asciiTheme="minorHAnsi" w:eastAsiaTheme="minorHAnsi" w:hAnsiTheme="minorHAnsi" w:cstheme="minorBidi"/>
+          <w:sz w:val="22"/>
+          <w:szCs w:val="22"/>
+          <w:lang w:val="en-IN"/>
+        </w:rPr>
+        <w:t>false)&lt;/script&gt;</w:t>
       </w:r>
     </w:p>
     <w:p>
@@ -15354,9 +15351,6 @@
       <w:pPr>
         <w:spacing w:line="240" w:lineRule="auto"/>
         <w:contextualSpacing/>
-        <w:rPr>
-          <w:rFonts w:ascii="Calibri" w:hAnsi="Calibri"/>
-        </w:rPr>
       </w:pPr>
       <w:r>
         <w:rPr>
@@ -15366,16 +15360,16 @@
         <mc:AlternateContent>
           <mc:Choice Requires="wps">
             <w:drawing>
-              <wp:anchor distT="0" distB="0" distL="114300" distR="114300" simplePos="0" relativeHeight="251669504" behindDoc="0" locked="0" layoutInCell="1" allowOverlap="1" wp14:anchorId="37B14D31" wp14:editId="27EB1E5A">
+              <wp:anchor distT="0" distB="0" distL="114300" distR="114300" simplePos="0" relativeHeight="251669504" behindDoc="0" locked="0" layoutInCell="1" allowOverlap="1" wp14:anchorId="37B14D31" wp14:editId="59F80C82">
                 <wp:simplePos x="0" y="0"/>
                 <wp:positionH relativeFrom="column">
-                  <wp:posOffset>-134886</wp:posOffset>
+                  <wp:posOffset>-130810</wp:posOffset>
                 </wp:positionH>
                 <wp:positionV relativeFrom="paragraph">
-                  <wp:posOffset>12183</wp:posOffset>
+                  <wp:posOffset>11430</wp:posOffset>
                 </wp:positionV>
-                <wp:extent cx="6294120" cy="1723292"/>
-                <wp:effectExtent l="57150" t="76200" r="144780" b="106045"/>
+                <wp:extent cx="6294120" cy="1935480"/>
+                <wp:effectExtent l="57150" t="76200" r="144780" b="121920"/>
                 <wp:wrapNone/>
                 <wp:docPr id="51" name="Rectangle 51"/>
                 <wp:cNvGraphicFramePr/>
@@ -15386,7 +15380,7 @@
                       <wps:spPr>
                         <a:xfrm>
                           <a:off x="0" y="0"/>
-                          <a:ext cx="6294120" cy="1723292"/>
+                          <a:ext cx="6294120" cy="1935480"/>
                         </a:xfrm>
                         <a:prstGeom prst="rect">
                           <a:avLst/>
@@ -15448,7 +15442,7 @@
           </mc:Choice>
           <mc:Fallback>
             <w:pict>
-              <v:rect id="Rectangle 51" o:spid="_x0000_s1026" style="position:absolute;margin-left:-10.6pt;margin-top:.95pt;width:495.6pt;height:135.7pt;z-index:251669504;visibility:visible;mso-wrap-style:square;mso-width-percent:0;mso-height-percent:0;mso-wrap-distance-left:9pt;mso-wrap-distance-top:0;mso-wrap-distance-right:9pt;mso-wrap-distance-bottom:0;mso-position-horizontal:absolute;mso-position-horizontal-relative:text;mso-position-vertical:absolute;mso-position-vertical-relative:text;mso-width-percent:0;mso-height-percent:0;mso-width-relative:margin;mso-height-relative:margin;v-text-anchor:middle" o:gfxdata="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" filled="f" strokecolor="black [3213]" strokeweight="1pt">
+              <v:rect id="Rectangle 51" o:spid="_x0000_s1026" style="position:absolute;margin-left:-10.3pt;margin-top:.9pt;width:495.6pt;height:152.4pt;z-index:251669504;visibility:visible;mso-wrap-style:square;mso-width-percent:0;mso-height-percent:0;mso-wrap-distance-left:9pt;mso-wrap-distance-top:0;mso-wrap-distance-right:9pt;mso-wrap-distance-bottom:0;mso-position-horizontal:absolute;mso-position-horizontal-relative:text;mso-position-vertical:absolute;mso-position-vertical-relative:text;mso-width-percent:0;mso-height-percent:0;mso-width-relative:margin;mso-height-relative:margin;v-text-anchor:middle" o:gfxdata="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" filled="f" strokecolor="black [3213]" strokeweight="1pt">
                 <v:shadow on="t" color="black" opacity="26214f" origin="-.5" offset="3pt,0"/>
               </v:rect>
             </w:pict>
@@ -15456,7 +15450,15 @@
         </mc:AlternateContent>
       </w:r>
       <w:r>
-        <w:t>&lt;html&gt;</w:t>
+        <w:t>&lt;</w:t>
+      </w:r>
+      <w:proofErr w:type="gramStart"/>
+      <w:r>
+        <w:t>html</w:t>
+      </w:r>
+      <w:proofErr w:type="gramEnd"/>
+      <w:r>
+        <w:t>&gt;</w:t>
       </w:r>
       <w:r>
         <w:br/>
@@ -15468,27 +15470,101 @@
       </w:r>
       <w:r>
         <w:br/>
-        <w:t xml:space="preserve">          &lt;link rel="manifest" href="/manifest.json"&gt;   //Not required to add if already present</w:t>
-      </w:r>
-      <w:r>
-        <w:br/>
-        <w:t xml:space="preserve">          &lt;script src="</w:t>
-      </w:r>
+        <w:t xml:space="preserve">  </w:t>
+      </w:r>
+      <w:r>
+        <w:t xml:space="preserve">&lt;link </w:t>
+      </w:r>
+      <w:proofErr w:type="spellStart"/>
+      <w:r>
+        <w:t>rel</w:t>
+      </w:r>
+      <w:proofErr w:type="spellEnd"/>
+      <w:r>
+        <w:t xml:space="preserve">="manifest" </w:t>
+      </w:r>
+      <w:proofErr w:type="spellStart"/>
+      <w:r>
+        <w:t>href</w:t>
+      </w:r>
+      <w:proofErr w:type="spellEnd"/>
+      <w:r>
+        <w:t>="/</w:t>
+      </w:r>
+      <w:proofErr w:type="spellStart"/>
+      <w:r>
+        <w:t>manifest.json</w:t>
+      </w:r>
+      <w:proofErr w:type="spellEnd"/>
+      <w:r>
+        <w:t>"&gt;</w:t>
+      </w:r>
+    </w:p>
+    <w:p>
+      <w:pPr>
+        <w:spacing w:line="240" w:lineRule="auto"/>
+        <w:contextualSpacing/>
+      </w:pPr>
+      <w:r>
+        <w:t>&lt;script type="text/</w:t>
+      </w:r>
+      <w:proofErr w:type="spellStart"/>
+      <w:r>
+        <w:t>javascript</w:t>
+      </w:r>
+      <w:proofErr w:type="spellEnd"/>
+      <w:r>
+        <w:t xml:space="preserve">" </w:t>
+      </w:r>
+      <w:proofErr w:type="spellStart"/>
+      <w:r>
+        <w:t>src</w:t>
+      </w:r>
+      <w:proofErr w:type="spellEnd"/>
+      <w:r>
+        <w:t>="/</w:t>
+      </w:r>
+      <w:proofErr w:type="spellStart"/>
+      <w:r>
+        <w:t>vizury_data.json</w:t>
+      </w:r>
+      <w:proofErr w:type="spellEnd"/>
+      <w:r>
+        <w:t xml:space="preserve">"&gt;&lt;/script&gt;  </w:t>
+      </w:r>
+    </w:p>
+    <w:p>
+      <w:pPr>
+        <w:spacing w:line="240" w:lineRule="auto"/>
+        <w:contextualSpacing/>
+        <w:rPr>
+          <w:rFonts w:ascii="Calibri" w:hAnsi="Calibri"/>
+        </w:rPr>
+      </w:pPr>
+      <w:r>
+        <w:t>&lt;script type="text/</w:t>
+      </w:r>
+      <w:proofErr w:type="spellStart"/>
+      <w:r>
+        <w:t>javascript</w:t>
+      </w:r>
+      <w:proofErr w:type="spellEnd"/>
+      <w:r>
+        <w:t xml:space="preserve">" </w:t>
+      </w:r>
+      <w:proofErr w:type="spellStart"/>
+      <w:r>
+        <w:t>src</w:t>
+      </w:r>
+      <w:proofErr w:type="spellEnd"/>
       <w:r>
         <w:rPr>
           <w:highlight w:val="yellow"/>
         </w:rPr>
-        <w:t>&lt;filename as provided by Account Manager</w:t>
-      </w:r>
-      <w:r>
-        <w:t>&gt;”</w:t>
-      </w:r>
-      <w:r>
-        <w:t>&gt;</w:t>
-      </w:r>
-      <w:r>
-        <w:br/>
-        <w:t xml:space="preserve">          &lt;/script&gt;</w:t>
+        <w:t>="&lt;filename as provided by Account Manager "&gt;</w:t>
+      </w:r>
+      <w:r>
+        <w:t xml:space="preserve"> &lt;/script&gt;</w:t>
       </w:r>
       <w:r>
         <w:br/>
@@ -15510,6 +15586,16 @@
     <w:p>
       <w:pPr>
         <w:spacing w:line="240" w:lineRule="auto"/>
+        <w:contextualSpacing/>
+        <w:rPr>
+          <w:rFonts w:ascii="Calibri" w:hAnsi="Calibri"/>
+        </w:rPr>
+      </w:pPr>
+    </w:p>
+    <w:p>
+      <w:pPr>
+        <w:spacing w:after="200" w:line="240" w:lineRule="auto"/>
+        <w:ind w:left="1440"/>
         <w:contextualSpacing/>
         <w:rPr>
           <w:rFonts w:ascii="Calibri" w:hAnsi="Calibri"/>
@@ -15661,7 +15747,7 @@
               </wp:anchor>
             </w:drawing>
           </mc:Choice>
-          <mc:Fallback>
+          <mc:Fallback xmlns:mv="urn:schemas-microsoft-com:mac:vml" xmlns:mo="http://schemas.microsoft.com/office/mac/office/2008/main">
             <w:pict>
               <v:rect id="Rectangle 5" o:spid="_x0000_s1026" style="position:absolute;margin-left:-5.55pt;margin-top:18.8pt;width:486.45pt;height:26.8pt;z-index:251670528;visibility:visible;mso-wrap-style:square;mso-height-percent:0;mso-wrap-distance-left:9pt;mso-wrap-distance-top:0;mso-wrap-distance-right:9pt;mso-wrap-distance-bottom:0;mso-position-horizontal:absolute;mso-position-horizontal-relative:text;mso-position-vertical:absolute;mso-position-vertical-relative:text;mso-height-percent:0;mso-height-relative:margin;v-text-anchor:middle" o:gfxdata="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" filled="f" strokecolor="black [3213]" strokeweight="1pt">
                 <v:shadow on="t" color="black" opacity="26214f" origin="-.5,.5" offset=".74836mm,-.74836mm"/>
@@ -15806,6 +15892,27 @@
     </w:p>
     <w:p>
       <w:pPr>
+        <w:numPr>
+          <w:ilvl w:val="1"/>
+          <w:numId w:val="18"/>
+        </w:numPr>
+        <w:spacing w:after="200" w:line="240" w:lineRule="auto"/>
+        <w:contextualSpacing/>
+        <w:rPr>
+          <w:rFonts w:ascii="Calibri" w:hAnsi="Calibri"/>
+        </w:rPr>
+      </w:pPr>
+      <w:proofErr w:type="spellStart"/>
+      <w:r>
+        <w:rPr>
+          <w:rFonts w:ascii="Calibri" w:hAnsi="Calibri"/>
+        </w:rPr>
+        <w:t>vizury_data.json</w:t>
+      </w:r>
+      <w:proofErr w:type="spellEnd"/>
+    </w:p>
+    <w:p>
+      <w:pPr>
         <w:spacing w:line="240" w:lineRule="auto"/>
         <w:contextualSpacing/>
       </w:pPr>
@@ -15826,16 +15933,16 @@
         <mc:AlternateContent>
           <mc:Choice Requires="wps">
             <w:drawing>
-              <wp:anchor distT="0" distB="0" distL="114300" distR="114300" simplePos="0" relativeHeight="251674624" behindDoc="0" locked="0" layoutInCell="1" allowOverlap="1" wp14:anchorId="33CDDF15" wp14:editId="7BF3EB63">
+              <wp:anchor distT="0" distB="0" distL="114300" distR="114300" simplePos="0" relativeHeight="251674624" behindDoc="0" locked="0" layoutInCell="1" allowOverlap="1" wp14:anchorId="33CDDF15" wp14:editId="2A73D148">
                 <wp:simplePos x="0" y="0"/>
                 <wp:positionH relativeFrom="column">
-                  <wp:posOffset>-44645</wp:posOffset>
+                  <wp:posOffset>-39370</wp:posOffset>
                 </wp:positionH>
                 <wp:positionV relativeFrom="paragraph">
-                  <wp:posOffset>132959</wp:posOffset>
+                  <wp:posOffset>132715</wp:posOffset>
                 </wp:positionV>
-                <wp:extent cx="6178061" cy="808893"/>
-                <wp:effectExtent l="57150" t="95250" r="127635" b="86995"/>
+                <wp:extent cx="6178061" cy="944880"/>
+                <wp:effectExtent l="57150" t="95250" r="127635" b="102870"/>
                 <wp:wrapNone/>
                 <wp:docPr id="6" name="Rectangle 6"/>
                 <wp:cNvGraphicFramePr/>
@@ -15846,7 +15953,7 @@
                       <wps:spPr>
                         <a:xfrm>
                           <a:off x="0" y="0"/>
-                          <a:ext cx="6178061" cy="808893"/>
+                          <a:ext cx="6178061" cy="944880"/>
                         </a:xfrm>
                         <a:prstGeom prst="rect">
                           <a:avLst/>
@@ -15905,8 +16012,8 @@
           </mc:Choice>
           <mc:Fallback>
             <w:pict>
-              <v:rect id="Rectangle 6" o:spid="_x0000_s1026" style="position:absolute;margin-left:-3.45pt;margin-top:10.45pt;width:486.45pt;height:63.7pt;z-index:251674624;visibility:visible;mso-wrap-style:square;mso-height-percent:0;mso-wrap-distance-left:9pt;mso-wrap-distance-top:0;mso-wrap-distance-right:9pt;mso-wrap-distance-bottom:0;mso-position-horizontal:absolute;mso-position-horizontal-relative:text;mso-position-vertical:absolute;mso-position-vertical-relative:text;mso-height-percent:0;mso-height-relative:margin;v-text-anchor:middle" o:gfxdata="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" filled="f" strokecolor="black [3213]" strokeweight="1pt">
-                <v:shadow on="t" opacity="26214f" mv:blur="50800f" origin="-.5,.5" offset="26941emu,-26941emu"/>
+              <v:rect id="Rectangle 6" o:spid="_x0000_s1026" style="position:absolute;margin-left:-3.1pt;margin-top:10.45pt;width:486.45pt;height:74.4pt;z-index:251674624;visibility:visible;mso-wrap-style:square;mso-height-percent:0;mso-wrap-distance-left:9pt;mso-wrap-distance-top:0;mso-wrap-distance-right:9pt;mso-wrap-distance-bottom:0;mso-position-horizontal:absolute;mso-position-horizontal-relative:text;mso-position-vertical:absolute;mso-position-vertical-relative:text;mso-height-percent:0;mso-height-relative:margin;v-text-anchor:middle" o:gfxdata="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" filled="f" strokecolor="black [3213]" strokeweight="1pt">
+                <v:shadow on="t" color="black" opacity="26214f" origin="-.5,.5" offset=".74836mm,-.74836mm"/>
               </v:rect>
             </w:pict>
           </mc:Fallback>
@@ -15937,6 +16044,28 @@
       <w:r>
         <w:t>vizuryServiceWorker.js</w:t>
       </w:r>
+    </w:p>
+    <w:p>
+      <w:pPr>
+        <w:spacing w:line="240" w:lineRule="auto"/>
+        <w:contextualSpacing/>
+      </w:pPr>
+      <w:hyperlink w:history="1">
+        <w:r>
+          <w:rPr>
+            <w:rStyle w:val="Hyperlink"/>
+          </w:rPr>
+          <w:t>https://&lt;your</w:t>
+        </w:r>
+      </w:hyperlink>
+      <w:r>
+        <w:t xml:space="preserve"> domain&gt;/</w:t>
+      </w:r>
+      <w:proofErr w:type="spellStart"/>
+      <w:r>
+        <w:t>vizury_data.json</w:t>
+      </w:r>
+      <w:proofErr w:type="spellEnd"/>
       <w:r>
         <w:br/>
         <w:t>* If there is an existing manifest.json file, copy the gcm_sender_id key value pair into the manifest.json file. Remove any existing gcm_sender_id key value pair.</w:t>
@@ -16036,9 +16165,6 @@
       <w:pPr>
         <w:spacing w:line="240" w:lineRule="auto"/>
         <w:contextualSpacing/>
-        <w:rPr>
-          <w:rFonts w:ascii="Calibri" w:hAnsi="Calibri"/>
-        </w:rPr>
       </w:pPr>
       <w:r>
         <w:rPr>
@@ -16125,7 +16251,7 @@
               </wp:anchor>
             </w:drawing>
           </mc:Choice>
-          <mc:Fallback>
+          <mc:Fallback xmlns:mv="urn:schemas-microsoft-com:mac:vml" xmlns:mo="http://schemas.microsoft.com/office/mac/office/2008/main">
             <w:pict>
               <v:rect id="Rectangle 7" o:spid="_x0000_s1026" style="position:absolute;margin-left:-9.95pt;margin-top:1.3pt;width:486.45pt;height:135.7pt;z-index:251675648;visibility:visible;mso-wrap-style:square;mso-height-percent:0;mso-wrap-distance-left:9pt;mso-wrap-distance-top:0;mso-wrap-distance-right:9pt;mso-wrap-distance-bottom:0;mso-position-horizontal:absolute;mso-position-horizontal-relative:text;mso-position-vertical:absolute;mso-position-vertical-relative:text;mso-height-percent:0;mso-height-relative:margin;v-text-anchor:middle" o:gfxdata="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" filled="f" strokecolor="black [3213]" strokeweight="1pt">
                 <v:shadow on="t" opacity="26214f" mv:blur="50800f" origin="-.5" offset="3pt,0"/>
@@ -16135,7 +16261,15 @@
         </mc:AlternateContent>
       </w:r>
       <w:r>
-        <w:t>&lt;html&gt;</w:t>
+        <w:t>&lt;</w:t>
+      </w:r>
+      <w:proofErr w:type="gramStart"/>
+      <w:r>
+        <w:t>html</w:t>
+      </w:r>
+      <w:proofErr w:type="gramEnd"/>
+      <w:r>
+        <w:t>&gt;</w:t>
       </w:r>
       <w:r>
         <w:br/>
@@ -16147,24 +16281,101 @@
       </w:r>
       <w:r>
         <w:br/>
-        <w:t xml:space="preserve">          &lt;link rel="manifest" href="/manifest.json"&gt;   //Not required to add if already present</w:t>
-      </w:r>
-      <w:r>
-        <w:br/>
-        <w:t xml:space="preserve">          &lt;script src="</w:t>
-      </w:r>
+      </w:r>
+      <w:r>
+        <w:t xml:space="preserve">  &lt;link </w:t>
+      </w:r>
+      <w:proofErr w:type="spellStart"/>
+      <w:r>
+        <w:t>rel</w:t>
+      </w:r>
+      <w:proofErr w:type="spellEnd"/>
+      <w:r>
+        <w:t xml:space="preserve">="manifest" </w:t>
+      </w:r>
+      <w:proofErr w:type="spellStart"/>
+      <w:r>
+        <w:t>href</w:t>
+      </w:r>
+      <w:proofErr w:type="spellEnd"/>
+      <w:r>
+        <w:t>="/</w:t>
+      </w:r>
+      <w:proofErr w:type="spellStart"/>
+      <w:r>
+        <w:t>manifest.json</w:t>
+      </w:r>
+      <w:proofErr w:type="spellEnd"/>
+      <w:r>
+        <w:t>"&gt;</w:t>
+      </w:r>
+    </w:p>
+    <w:p>
+      <w:pPr>
+        <w:spacing w:line="240" w:lineRule="auto"/>
+        <w:contextualSpacing/>
+      </w:pPr>
+      <w:r>
+        <w:lastRenderedPageBreak/>
+        <w:t>&lt;script type="text/</w:t>
+      </w:r>
+      <w:proofErr w:type="spellStart"/>
+      <w:r>
+        <w:t>javascript</w:t>
+      </w:r>
+      <w:proofErr w:type="spellEnd"/>
+      <w:r>
+        <w:t xml:space="preserve">" </w:t>
+      </w:r>
+      <w:proofErr w:type="spellStart"/>
+      <w:r>
+        <w:t>src</w:t>
+      </w:r>
+      <w:proofErr w:type="spellEnd"/>
+      <w:r>
+        <w:t>="/</w:t>
+      </w:r>
+      <w:proofErr w:type="spellStart"/>
+      <w:r>
+        <w:t>vizury_data.json</w:t>
+      </w:r>
+      <w:proofErr w:type="spellEnd"/>
+      <w:r>
+        <w:t xml:space="preserve">"&gt;&lt;/script&gt;  </w:t>
+      </w:r>
+    </w:p>
+    <w:p>
+      <w:pPr>
+        <w:spacing w:line="240" w:lineRule="auto"/>
+        <w:contextualSpacing/>
+        <w:rPr>
+          <w:rFonts w:ascii="Calibri" w:hAnsi="Calibri"/>
+        </w:rPr>
+      </w:pPr>
+      <w:r>
+        <w:t>&lt;script type="text/</w:t>
+      </w:r>
+      <w:proofErr w:type="spellStart"/>
+      <w:r>
+        <w:t>javascript</w:t>
+      </w:r>
+      <w:proofErr w:type="spellEnd"/>
+      <w:r>
+        <w:t xml:space="preserve">" </w:t>
+      </w:r>
+      <w:proofErr w:type="spellStart"/>
+      <w:r>
+        <w:t>src</w:t>
+      </w:r>
+      <w:proofErr w:type="spellEnd"/>
       <w:r>
         <w:rPr>
           <w:highlight w:val="yellow"/>
         </w:rPr>
-        <w:t>&lt;filename as provided by Account Manager</w:t>
-      </w:r>
-      <w:r>
-        <w:t>&gt;" &gt;</w:t>
-      </w:r>
-      <w:r>
-        <w:br/>
-        <w:t xml:space="preserve">          &lt;/script&gt;</w:t>
+        <w:t>="&lt;filename as provided by Account Manager "&gt;</w:t>
+      </w:r>
+      <w:r>
+        <w:t xml:space="preserve"> &lt;/script&gt;</w:t>
       </w:r>
       <w:r>
         <w:br/>
@@ -16322,14 +16533,14 @@
           <w:numId w:val="26"/>
         </w:numPr>
       </w:pPr>
-      <w:bookmarkStart w:id="26" w:name="_Toc334799653"/>
-      <w:bookmarkStart w:id="27" w:name="_Toc334805142"/>
+      <w:bookmarkStart w:id="27" w:name="_Toc334799653"/>
+      <w:bookmarkStart w:id="28" w:name="_Toc334805142"/>
       <w:r>
         <w:lastRenderedPageBreak/>
         <w:t>PRODUCT FEED INTEGRATION</w:t>
       </w:r>
-      <w:bookmarkEnd w:id="26"/>
       <w:bookmarkEnd w:id="27"/>
+      <w:bookmarkEnd w:id="28"/>
     </w:p>
     <w:p>
       <w:pPr>
@@ -16343,7 +16554,7 @@
           <w:rFonts w:ascii="Calibri" w:hAnsi="Calibri"/>
         </w:rPr>
       </w:pPr>
-      <w:bookmarkStart w:id="28" w:name="_Toc334805143"/>
+      <w:bookmarkStart w:id="29" w:name="_Toc334805143"/>
       <w:r>
         <w:rPr>
           <w:rFonts w:ascii="Calibri" w:hAnsi="Calibri"/>
@@ -16362,7 +16573,7 @@
         </w:rPr>
         <w:t>Feed?</w:t>
       </w:r>
-      <w:bookmarkEnd w:id="28"/>
+      <w:bookmarkEnd w:id="29"/>
     </w:p>
     <w:p>
       <w:pPr>
@@ -16444,10 +16655,10 @@
         <w:tblLook w:val="0280" w:firstRow="0" w:lastRow="0" w:firstColumn="1" w:lastColumn="0" w:noHBand="1" w:noVBand="0"/>
       </w:tblPr>
       <w:tblGrid>
-        <w:gridCol w:w="2139"/>
+        <w:gridCol w:w="2138"/>
         <w:gridCol w:w="4491"/>
         <w:gridCol w:w="2140"/>
-        <w:gridCol w:w="1321"/>
+        <w:gridCol w:w="1322"/>
       </w:tblGrid>
       <w:tr>
         <w:trPr>
@@ -17608,14 +17819,14 @@
           <w:rFonts w:ascii="Calibri" w:hAnsi="Calibri"/>
         </w:rPr>
       </w:pPr>
-      <w:bookmarkStart w:id="29" w:name="_Toc334805144"/>
+      <w:bookmarkStart w:id="30" w:name="_Toc334805144"/>
       <w:r>
         <w:rPr>
           <w:rFonts w:ascii="Calibri" w:hAnsi="Calibri"/>
         </w:rPr>
         <w:t>What are the different types of Feeds?</w:t>
       </w:r>
-      <w:bookmarkEnd w:id="29"/>
+      <w:bookmarkEnd w:id="30"/>
     </w:p>
     <w:p>
       <w:pPr>
@@ -17675,14 +17886,14 @@
           <w:rFonts w:ascii="Calibri" w:hAnsi="Calibri"/>
         </w:rPr>
       </w:pPr>
-      <w:bookmarkStart w:id="30" w:name="_Toc334805145"/>
+      <w:bookmarkStart w:id="31" w:name="_Toc334805145"/>
       <w:r>
         <w:rPr>
           <w:rFonts w:ascii="Calibri" w:hAnsi="Calibri"/>
         </w:rPr>
         <w:t xml:space="preserve">How do we integrate the Feeds from </w:t>
       </w:r>
-      <w:bookmarkEnd w:id="30"/>
+      <w:bookmarkEnd w:id="31"/>
       <w:r>
         <w:rPr>
           <w:rFonts w:ascii="Calibri" w:hAnsi="Calibri"/>
@@ -18109,14 +18320,14 @@
           <w:rFonts w:ascii="Calibri" w:hAnsi="Calibri"/>
         </w:rPr>
       </w:pPr>
-      <w:bookmarkStart w:id="31" w:name="_Toc334805146"/>
+      <w:bookmarkStart w:id="32" w:name="_Toc334805146"/>
       <w:r>
         <w:rPr>
           <w:rFonts w:ascii="Calibri" w:hAnsi="Calibri"/>
         </w:rPr>
         <w:t>What do we need from you / your Tech team?</w:t>
       </w:r>
-      <w:bookmarkEnd w:id="31"/>
+      <w:bookmarkEnd w:id="32"/>
     </w:p>
     <w:p>
       <w:pPr>
@@ -18346,7 +18557,7 @@
 </file>
 
 <file path=word/endnotes.xml><?xml version="1.0" encoding="utf-8"?>
-<w:endnotes xmlns:wpc="http://schemas.microsoft.com/office/word/2010/wordprocessingCanvas" xmlns:mo="http://schemas.microsoft.com/office/mac/office/2008/main" xmlns:mc="http://schemas.openxmlformats.org/markup-compatibility/2006" xmlns:mv="urn:schemas-microsoft-com:mac:vml" xmlns:o="urn:schemas-microsoft-com:office:office" xmlns:r="http://schemas.openxmlformats.org/officeDocument/2006/relationships" xmlns:m="http://schemas.openxmlformats.org/officeDocument/2006/math" xmlns:v="urn:schemas-microsoft-com:vml" xmlns:wp14="http://schemas.microsoft.com/office/word/2010/wordprocessingDrawing" xmlns:wp="http://schemas.openxmlformats.org/drawingml/2006/wordprocessingDrawing" xmlns:w10="urn:schemas-microsoft-com:office:word" xmlns:w="http://schemas.openxmlformats.org/wordprocessingml/2006/main" xmlns:w14="http://schemas.microsoft.com/office/word/2010/wordml" xmlns:wpg="http://schemas.microsoft.com/office/word/2010/wordprocessingGroup" xmlns:wpi="http://schemas.microsoft.com/office/word/2010/wordprocessingInk" xmlns:wne="http://schemas.microsoft.com/office/word/2006/wordml" xmlns:wps="http://schemas.microsoft.com/office/word/2010/wordprocessingShape" mc:Ignorable="w14 wp14">
+<w:endnotes xmlns:wpc="http://schemas.microsoft.com/office/word/2010/wordprocessingCanvas" xmlns:mc="http://schemas.openxmlformats.org/markup-compatibility/2006" xmlns:o="urn:schemas-microsoft-com:office:office" xmlns:r="http://schemas.openxmlformats.org/officeDocument/2006/relationships" xmlns:m="http://schemas.openxmlformats.org/officeDocument/2006/math" xmlns:v="urn:schemas-microsoft-com:vml" xmlns:wp14="http://schemas.microsoft.com/office/word/2010/wordprocessingDrawing" xmlns:wp="http://schemas.openxmlformats.org/drawingml/2006/wordprocessingDrawing" xmlns:w10="urn:schemas-microsoft-com:office:word" xmlns:w="http://schemas.openxmlformats.org/wordprocessingml/2006/main" xmlns:w14="http://schemas.microsoft.com/office/word/2010/wordml" xmlns:wpg="http://schemas.microsoft.com/office/word/2010/wordprocessingGroup" xmlns:wpi="http://schemas.microsoft.com/office/word/2010/wordprocessingInk" xmlns:wne="http://schemas.microsoft.com/office/word/2006/wordml" xmlns:wps="http://schemas.microsoft.com/office/word/2010/wordprocessingShape" mc:Ignorable="w14 wp14">
   <w:endnote w:type="separator" w:id="-1">
     <w:p>
       <w:pPr>
@@ -18371,7 +18582,7 @@
 </file>
 
 <file path=word/footer1.xml><?xml version="1.0" encoding="utf-8"?>
-<w:ftr xmlns:wpc="http://schemas.microsoft.com/office/word/2010/wordprocessingCanvas" xmlns:mo="http://schemas.microsoft.com/office/mac/office/2008/main" xmlns:mc="http://schemas.openxmlformats.org/markup-compatibility/2006" xmlns:mv="urn:schemas-microsoft-com:mac:vml" xmlns:o="urn:schemas-microsoft-com:office:office" xmlns:r="http://schemas.openxmlformats.org/officeDocument/2006/relationships" xmlns:m="http://schemas.openxmlformats.org/officeDocument/2006/math" xmlns:v="urn:schemas-microsoft-com:vml" xmlns:wp14="http://schemas.microsoft.com/office/word/2010/wordprocessingDrawing" xmlns:wp="http://schemas.openxmlformats.org/drawingml/2006/wordprocessingDrawing" xmlns:w10="urn:schemas-microsoft-com:office:word" xmlns:w="http://schemas.openxmlformats.org/wordprocessingml/2006/main" xmlns:w14="http://schemas.microsoft.com/office/word/2010/wordml" xmlns:wpg="http://schemas.microsoft.com/office/word/2010/wordprocessingGroup" xmlns:wpi="http://schemas.microsoft.com/office/word/2010/wordprocessingInk" xmlns:wne="http://schemas.microsoft.com/office/word/2006/wordml" xmlns:wps="http://schemas.microsoft.com/office/word/2010/wordprocessingShape" mc:Ignorable="w14 wp14">
+<w:ftr xmlns:wpc="http://schemas.microsoft.com/office/word/2010/wordprocessingCanvas" xmlns:mc="http://schemas.openxmlformats.org/markup-compatibility/2006" xmlns:o="urn:schemas-microsoft-com:office:office" xmlns:r="http://schemas.openxmlformats.org/officeDocument/2006/relationships" xmlns:m="http://schemas.openxmlformats.org/officeDocument/2006/math" xmlns:v="urn:schemas-microsoft-com:vml" xmlns:wp14="http://schemas.microsoft.com/office/word/2010/wordprocessingDrawing" xmlns:wp="http://schemas.openxmlformats.org/drawingml/2006/wordprocessingDrawing" xmlns:w10="urn:schemas-microsoft-com:office:word" xmlns:w="http://schemas.openxmlformats.org/wordprocessingml/2006/main" xmlns:w14="http://schemas.microsoft.com/office/word/2010/wordml" xmlns:wpg="http://schemas.microsoft.com/office/word/2010/wordprocessingGroup" xmlns:wpi="http://schemas.microsoft.com/office/word/2010/wordprocessingInk" xmlns:wne="http://schemas.microsoft.com/office/word/2006/wordml" xmlns:wps="http://schemas.microsoft.com/office/word/2010/wordprocessingShape" mc:Ignorable="w14 wp14">
   <w:p>
     <w:pPr>
       <w:pStyle w:val="Footer"/>
@@ -18417,7 +18628,7 @@
                       <a:effectLst/>
                       <a:extLst>
                         <a:ext uri="{C572A759-6A51-4108-AA02-DFA0A04FC94B}">
-                          <ma14:wrappingTextBoxFlag xmlns:ma14="http://schemas.microsoft.com/office/mac/drawingml/2011/main"/>
+                          <ma14:wrappingTextBoxFlag xmlns:ma14="http://schemas.microsoft.com/office/mac/drawingml/2011/main" xmlns:w="http://schemas.openxmlformats.org/wordprocessingml/2006/main" xmlns:w10="urn:schemas-microsoft-com:office:word" xmlns:v="urn:schemas-microsoft-com:vml" xmlns:o="urn:schemas-microsoft-com:office:office" xmlns:mv="urn:schemas-microsoft-com:mac:vml" xmlns:mo="http://schemas.microsoft.com/office/mac/office/2008/main" xmlns=""/>
                         </a:ext>
                       </a:extLst>
                     </wps:spPr>
@@ -18469,11 +18680,11 @@
         </mc:Choice>
         <mc:Fallback>
           <w:pict>
-            <v:shapetype id="_x0000_t202" coordsize="21600,21600" o:spt="202" path="m0,0l0,21600,21600,21600,21600,0xe">
+            <v:shapetype id="_x0000_t202" coordsize="21600,21600" o:spt="202" path="m,l,21600r21600,l21600,xe">
               <v:stroke joinstyle="miter"/>
               <v:path gradientshapeok="t" o:connecttype="rect"/>
             </v:shapetype>
-            <v:shape id="Text Box 4" o:spid="_x0000_s1038" type="#_x0000_t202" style="position:absolute;left:0;text-align:left;margin-left:378pt;margin-top:-11.4pt;width:2in;height:27pt;z-index:251659264;visibility:visible;mso-wrap-style:square;mso-height-percent:0;mso-wrap-distance-left:9pt;mso-wrap-distance-top:0;mso-wrap-distance-right:9pt;mso-wrap-distance-bottom:0;mso-position-horizontal:absolute;mso-position-horizontal-relative:text;mso-position-vertical:absolute;mso-position-vertical-relative:text;mso-height-percent:0;mso-height-relative:margin;v-text-anchor:top" o:gfxdata="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" filled="f" stroked="f">
+            <v:shape id="Text Box 4" o:spid="_x0000_s1038" type="#_x0000_t202" style="position:absolute;left:0;text-align:left;margin-left:378pt;margin-top:-11.45pt;width:2in;height:27pt;z-index:251659264;visibility:visible;mso-wrap-style:square;mso-height-percent:0;mso-wrap-distance-left:9pt;mso-wrap-distance-top:0;mso-wrap-distance-right:9pt;mso-wrap-distance-bottom:0;mso-position-horizontal:absolute;mso-position-horizontal-relative:text;mso-position-vertical:absolute;mso-position-vertical-relative:text;mso-height-percent:0;mso-height-relative:margin;v-text-anchor:top" o:gfxdata="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" filled="f" stroked="f">
               <v:textbox>
                 <w:txbxContent>
                   <w:p>
@@ -18536,7 +18747,7 @@
                       <a:effectLst/>
                       <a:extLst>
                         <a:ext uri="{C572A759-6A51-4108-AA02-DFA0A04FC94B}">
-                          <ma14:wrappingTextBoxFlag xmlns:ma14="http://schemas.microsoft.com/office/mac/drawingml/2011/main"/>
+                          <ma14:wrappingTextBoxFlag xmlns:ma14="http://schemas.microsoft.com/office/mac/drawingml/2011/main" xmlns:w="http://schemas.openxmlformats.org/wordprocessingml/2006/main" xmlns:w10="urn:schemas-microsoft-com:office:word" xmlns:v="urn:schemas-microsoft-com:vml" xmlns:o="urn:schemas-microsoft-com:office:office" xmlns:mv="urn:schemas-microsoft-com:mac:vml" xmlns:mo="http://schemas.microsoft.com/office/mac/office/2008/main" xmlns=""/>
                         </a:ext>
                       </a:extLst>
                     </wps:spPr>
@@ -18576,7 +18787,7 @@
         </mc:Choice>
         <mc:Fallback>
           <w:pict>
-            <v:shape id="Text Box 9" o:spid="_x0000_s1039" type="#_x0000_t202" style="position:absolute;left:0;text-align:left;margin-left:171pt;margin-top:-11.4pt;width:2in;height:27pt;z-index:251665408;visibility:visible;mso-wrap-style:square;mso-height-percent:0;mso-wrap-distance-left:9pt;mso-wrap-distance-top:0;mso-wrap-distance-right:9pt;mso-wrap-distance-bottom:0;mso-position-horizontal:absolute;mso-position-horizontal-relative:text;mso-position-vertical:absolute;mso-position-vertical-relative:text;mso-height-percent:0;mso-height-relative:margin;v-text-anchor:top" o:gfxdata="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" filled="f" stroked="f">
+            <v:shape id="Text Box 9" o:spid="_x0000_s1039" type="#_x0000_t202" style="position:absolute;left:0;text-align:left;margin-left:171pt;margin-top:-11.45pt;width:2in;height:27pt;z-index:251665408;visibility:visible;mso-wrap-style:square;mso-height-percent:0;mso-wrap-distance-left:9pt;mso-wrap-distance-top:0;mso-wrap-distance-right:9pt;mso-wrap-distance-bottom:0;mso-position-horizontal:absolute;mso-position-horizontal-relative:text;mso-position-vertical:absolute;mso-position-vertical-relative:text;mso-height-percent:0;mso-height-relative:margin;v-text-anchor:top" o:gfxdata="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" filled="f" stroked="f">
               <v:textbox>
                 <w:txbxContent>
                   <w:p/>
@@ -18654,7 +18865,7 @@
 </file>
 
 <file path=word/footnotes.xml><?xml version="1.0" encoding="utf-8"?>
-<w:footnotes xmlns:wpc="http://schemas.microsoft.com/office/word/2010/wordprocessingCanvas" xmlns:mo="http://schemas.microsoft.com/office/mac/office/2008/main" xmlns:mc="http://schemas.openxmlformats.org/markup-compatibility/2006" xmlns:mv="urn:schemas-microsoft-com:mac:vml" xmlns:o="urn:schemas-microsoft-com:office:office" xmlns:r="http://schemas.openxmlformats.org/officeDocument/2006/relationships" xmlns:m="http://schemas.openxmlformats.org/officeDocument/2006/math" xmlns:v="urn:schemas-microsoft-com:vml" xmlns:wp14="http://schemas.microsoft.com/office/word/2010/wordprocessingDrawing" xmlns:wp="http://schemas.openxmlformats.org/drawingml/2006/wordprocessingDrawing" xmlns:w10="urn:schemas-microsoft-com:office:word" xmlns:w="http://schemas.openxmlformats.org/wordprocessingml/2006/main" xmlns:w14="http://schemas.microsoft.com/office/word/2010/wordml" xmlns:wpg="http://schemas.microsoft.com/office/word/2010/wordprocessingGroup" xmlns:wpi="http://schemas.microsoft.com/office/word/2010/wordprocessingInk" xmlns:wne="http://schemas.microsoft.com/office/word/2006/wordml" xmlns:wps="http://schemas.microsoft.com/office/word/2010/wordprocessingShape" mc:Ignorable="w14 wp14">
+<w:footnotes xmlns:wpc="http://schemas.microsoft.com/office/word/2010/wordprocessingCanvas" xmlns:mc="http://schemas.openxmlformats.org/markup-compatibility/2006" xmlns:o="urn:schemas-microsoft-com:office:office" xmlns:r="http://schemas.openxmlformats.org/officeDocument/2006/relationships" xmlns:m="http://schemas.openxmlformats.org/officeDocument/2006/math" xmlns:v="urn:schemas-microsoft-com:vml" xmlns:wp14="http://schemas.microsoft.com/office/word/2010/wordprocessingDrawing" xmlns:wp="http://schemas.openxmlformats.org/drawingml/2006/wordprocessingDrawing" xmlns:w10="urn:schemas-microsoft-com:office:word" xmlns:w="http://schemas.openxmlformats.org/wordprocessingml/2006/main" xmlns:w14="http://schemas.microsoft.com/office/word/2010/wordml" xmlns:wpg="http://schemas.microsoft.com/office/word/2010/wordprocessingGroup" xmlns:wpi="http://schemas.microsoft.com/office/word/2010/wordprocessingInk" xmlns:wne="http://schemas.microsoft.com/office/word/2006/wordml" xmlns:wps="http://schemas.microsoft.com/office/word/2010/wordprocessingShape" mc:Ignorable="w14 wp14">
   <w:footnote w:type="separator" w:id="-1">
     <w:p>
       <w:pPr>
@@ -18679,7 +18890,7 @@
 </file>
 
 <file path=word/header1.xml><?xml version="1.0" encoding="utf-8"?>
-<w:hdr xmlns:wpc="http://schemas.microsoft.com/office/word/2010/wordprocessingCanvas" xmlns:mo="http://schemas.microsoft.com/office/mac/office/2008/main" xmlns:mc="http://schemas.openxmlformats.org/markup-compatibility/2006" xmlns:mv="urn:schemas-microsoft-com:mac:vml" xmlns:o="urn:schemas-microsoft-com:office:office" xmlns:r="http://schemas.openxmlformats.org/officeDocument/2006/relationships" xmlns:m="http://schemas.openxmlformats.org/officeDocument/2006/math" xmlns:v="urn:schemas-microsoft-com:vml" xmlns:wp14="http://schemas.microsoft.com/office/word/2010/wordprocessingDrawing" xmlns:wp="http://schemas.openxmlformats.org/drawingml/2006/wordprocessingDrawing" xmlns:w10="urn:schemas-microsoft-com:office:word" xmlns:w="http://schemas.openxmlformats.org/wordprocessingml/2006/main" xmlns:w14="http://schemas.microsoft.com/office/word/2010/wordml" xmlns:wpg="http://schemas.microsoft.com/office/word/2010/wordprocessingGroup" xmlns:wpi="http://schemas.microsoft.com/office/word/2010/wordprocessingInk" xmlns:wne="http://schemas.microsoft.com/office/word/2006/wordml" xmlns:wps="http://schemas.microsoft.com/office/word/2010/wordprocessingShape" mc:Ignorable="w14 wp14">
+<w:hdr xmlns:wpc="http://schemas.microsoft.com/office/word/2010/wordprocessingCanvas" xmlns:mc="http://schemas.openxmlformats.org/markup-compatibility/2006" xmlns:o="urn:schemas-microsoft-com:office:office" xmlns:r="http://schemas.openxmlformats.org/officeDocument/2006/relationships" xmlns:m="http://schemas.openxmlformats.org/officeDocument/2006/math" xmlns:v="urn:schemas-microsoft-com:vml" xmlns:wp14="http://schemas.microsoft.com/office/word/2010/wordprocessingDrawing" xmlns:wp="http://schemas.openxmlformats.org/drawingml/2006/wordprocessingDrawing" xmlns:w10="urn:schemas-microsoft-com:office:word" xmlns:w="http://schemas.openxmlformats.org/wordprocessingml/2006/main" xmlns:w14="http://schemas.microsoft.com/office/word/2010/wordml" xmlns:wpg="http://schemas.microsoft.com/office/word/2010/wordprocessingGroup" xmlns:wpi="http://schemas.microsoft.com/office/word/2010/wordprocessingInk" xmlns:wne="http://schemas.microsoft.com/office/word/2006/wordml" xmlns:wps="http://schemas.microsoft.com/office/word/2010/wordprocessingShape" mc:Ignorable="w14 wp14">
   <w:p>
     <w:pPr>
       <w:pStyle w:val="Header"/>
@@ -18725,7 +18936,7 @@
                       <a:effectLst/>
                       <a:extLst>
                         <a:ext uri="{C572A759-6A51-4108-AA02-DFA0A04FC94B}">
-                          <ma14:wrappingTextBoxFlag xmlns:ma14="http://schemas.microsoft.com/office/mac/drawingml/2011/main"/>
+                          <ma14:wrappingTextBoxFlag xmlns:ma14="http://schemas.microsoft.com/office/mac/drawingml/2011/main" xmlns:w="http://schemas.openxmlformats.org/wordprocessingml/2006/main" xmlns:w10="urn:schemas-microsoft-com:office:word" xmlns:v="urn:schemas-microsoft-com:vml" xmlns:o="urn:schemas-microsoft-com:office:office" xmlns:mv="urn:schemas-microsoft-com:mac:vml" xmlns:mo="http://schemas.microsoft.com/office/mac/office/2008/main" xmlns=""/>
                         </a:ext>
                       </a:extLst>
                     </wps:spPr>
@@ -18802,11 +19013,11 @@
         </mc:Choice>
         <mc:Fallback>
           <w:pict>
-            <v:shapetype id="_x0000_t202" coordsize="21600,21600" o:spt="202" path="m0,0l0,21600,21600,21600,21600,0xe">
+            <v:shapetype id="_x0000_t202" coordsize="21600,21600" o:spt="202" path="m,l,21600r21600,l21600,xe">
               <v:stroke joinstyle="miter"/>
               <v:path gradientshapeok="t" o:connecttype="rect"/>
             </v:shapetype>
-            <v:shape id="Text Box 8" o:spid="_x0000_s1037" type="#_x0000_t202" style="position:absolute;left:0;text-align:left;margin-left:-43.95pt;margin-top:36pt;width:405pt;height:36pt;z-index:251663360;visibility:visible;mso-wrap-style:square;mso-width-percent:0;mso-height-percent:0;mso-wrap-distance-left:9pt;mso-wrap-distance-top:0;mso-wrap-distance-right:9pt;mso-wrap-distance-bottom:0;mso-position-horizontal:absolute;mso-position-horizontal-relative:text;mso-position-vertical:absolute;mso-position-vertical-relative:text;mso-width-percent:0;mso-height-percent:0;mso-width-relative:margin;mso-height-relative:margin;v-text-anchor:top" o:gfxdata="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" filled="f" stroked="f">
+            <v:shape id="Text Box 8" o:spid="_x0000_s1037" type="#_x0000_t202" style="position:absolute;left:0;text-align:left;margin-left:-44pt;margin-top:36pt;width:405pt;height:36pt;z-index:251663360;visibility:visible;mso-wrap-style:square;mso-width-percent:0;mso-height-percent:0;mso-wrap-distance-left:9pt;mso-wrap-distance-top:0;mso-wrap-distance-right:9pt;mso-wrap-distance-bottom:0;mso-position-horizontal:absolute;mso-position-horizontal-relative:text;mso-position-vertical:absolute;mso-position-vertical-relative:text;mso-width-percent:0;mso-height-percent:0;mso-width-relative:margin;mso-height-relative:margin;v-text-anchor:top" o:gfxdata="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" filled="f" stroked="f">
               <v:textbox>
                 <w:txbxContent>
                   <w:p>
@@ -18986,7 +19197,7 @@
 </file>
 
 <file path=word/numbering.xml><?xml version="1.0" encoding="utf-8"?>
-<w:numbering xmlns:wpc="http://schemas.microsoft.com/office/word/2010/wordprocessingCanvas" xmlns:mo="http://schemas.microsoft.com/office/mac/office/2008/main" xmlns:mc="http://schemas.openxmlformats.org/markup-compatibility/2006" xmlns:mv="urn:schemas-microsoft-com:mac:vml" xmlns:o="urn:schemas-microsoft-com:office:office" xmlns:r="http://schemas.openxmlformats.org/officeDocument/2006/relationships" xmlns:m="http://schemas.openxmlformats.org/officeDocument/2006/math" xmlns:v="urn:schemas-microsoft-com:vml" xmlns:wp14="http://schemas.microsoft.com/office/word/2010/wordprocessingDrawing" xmlns:wp="http://schemas.openxmlformats.org/drawingml/2006/wordprocessingDrawing" xmlns:w10="urn:schemas-microsoft-com:office:word" xmlns:w="http://schemas.openxmlformats.org/wordprocessingml/2006/main" xmlns:w14="http://schemas.microsoft.com/office/word/2010/wordml" xmlns:wpg="http://schemas.microsoft.com/office/word/2010/wordprocessingGroup" xmlns:wpi="http://schemas.microsoft.com/office/word/2010/wordprocessingInk" xmlns:wne="http://schemas.microsoft.com/office/word/2006/wordml" xmlns:wps="http://schemas.microsoft.com/office/word/2010/wordprocessingShape" mc:Ignorable="w14 wp14">
+<w:numbering xmlns:wpc="http://schemas.microsoft.com/office/word/2010/wordprocessingCanvas" xmlns:mc="http://schemas.openxmlformats.org/markup-compatibility/2006" xmlns:o="urn:schemas-microsoft-com:office:office" xmlns:r="http://schemas.openxmlformats.org/officeDocument/2006/relationships" xmlns:m="http://schemas.openxmlformats.org/officeDocument/2006/math" xmlns:v="urn:schemas-microsoft-com:vml" xmlns:wp14="http://schemas.microsoft.com/office/word/2010/wordprocessingDrawing" xmlns:wp="http://schemas.openxmlformats.org/drawingml/2006/wordprocessingDrawing" xmlns:w10="urn:schemas-microsoft-com:office:word" xmlns:w="http://schemas.openxmlformats.org/wordprocessingml/2006/main" xmlns:w14="http://schemas.microsoft.com/office/word/2010/wordml" xmlns:wpg="http://schemas.microsoft.com/office/word/2010/wordprocessingGroup" xmlns:wpi="http://schemas.microsoft.com/office/word/2010/wordprocessingInk" xmlns:wne="http://schemas.microsoft.com/office/word/2006/wordml" xmlns:wps="http://schemas.microsoft.com/office/word/2010/wordprocessingShape" mc:Ignorable="w14 wp14">
   <w:abstractNum w:abstractNumId="0">
     <w:nsid w:val="02F810FF"/>
     <w:multiLevelType w:val="multilevel"/>
@@ -22031,7 +22242,7 @@
       </w:pPr>
     </w:pPrDefault>
   </w:docDefaults>
-  <w:latentStyles w:defLockedState="0" w:defUIPriority="99" w:defSemiHidden="1" w:defUnhideWhenUsed="1" w:defQFormat="0" w:count="276">
+  <w:latentStyles w:defLockedState="0" w:defUIPriority="99" w:defSemiHidden="1" w:defUnhideWhenUsed="1" w:defQFormat="0" w:count="267">
     <w:lsdException w:name="Normal" w:semiHidden="0" w:uiPriority="0" w:unhideWhenUsed="0" w:qFormat="1"/>
     <w:lsdException w:name="heading 1" w:semiHidden="0" w:uiPriority="9" w:unhideWhenUsed="0" w:qFormat="1"/>
     <w:lsdException w:name="heading 2" w:uiPriority="9" w:qFormat="1"/>
@@ -22432,6 +22643,7 @@
   <w:style w:type="character" w:default="1" w:styleId="DefaultParagraphFont">
     <w:name w:val="Default Paragraph Font"/>
     <w:uiPriority w:val="1"/>
+    <w:semiHidden/>
     <w:unhideWhenUsed/>
   </w:style>
   <w:style w:type="table" w:default="1" w:styleId="TableNormal">
@@ -23019,7 +23231,7 @@
 </file>
 
 <file path=word/stylesWithEffects.xml><?xml version="1.0" encoding="utf-8"?>
-<w:styles xmlns:wpc="http://schemas.microsoft.com/office/word/2010/wordprocessingCanvas" xmlns:mo="http://schemas.microsoft.com/office/mac/office/2008/main" xmlns:mc="http://schemas.openxmlformats.org/markup-compatibility/2006" xmlns:mv="urn:schemas-microsoft-com:mac:vml" xmlns:o="urn:schemas-microsoft-com:office:office" xmlns:r="http://schemas.openxmlformats.org/officeDocument/2006/relationships" xmlns:m="http://schemas.openxmlformats.org/officeDocument/2006/math" xmlns:v="urn:schemas-microsoft-com:vml" xmlns:wp14="http://schemas.microsoft.com/office/word/2010/wordprocessingDrawing" xmlns:wp="http://schemas.openxmlformats.org/drawingml/2006/wordprocessingDrawing" xmlns:w10="urn:schemas-microsoft-com:office:word" xmlns:w="http://schemas.openxmlformats.org/wordprocessingml/2006/main" xmlns:w14="http://schemas.microsoft.com/office/word/2010/wordml" xmlns:wpg="http://schemas.microsoft.com/office/word/2010/wordprocessingGroup" xmlns:wpi="http://schemas.microsoft.com/office/word/2010/wordprocessingInk" xmlns:wne="http://schemas.microsoft.com/office/word/2006/wordml" xmlns:wps="http://schemas.microsoft.com/office/word/2010/wordprocessingShape" mc:Ignorable="w14 wp14">
+<w:styles xmlns:wpc="http://schemas.microsoft.com/office/word/2010/wordprocessingCanvas" xmlns:mc="http://schemas.openxmlformats.org/markup-compatibility/2006" xmlns:o="urn:schemas-microsoft-com:office:office" xmlns:r="http://schemas.openxmlformats.org/officeDocument/2006/relationships" xmlns:m="http://schemas.openxmlformats.org/officeDocument/2006/math" xmlns:v="urn:schemas-microsoft-com:vml" xmlns:wp14="http://schemas.microsoft.com/office/word/2010/wordprocessingDrawing" xmlns:wp="http://schemas.openxmlformats.org/drawingml/2006/wordprocessingDrawing" xmlns:w10="urn:schemas-microsoft-com:office:word" xmlns:w="http://schemas.openxmlformats.org/wordprocessingml/2006/main" xmlns:w14="http://schemas.microsoft.com/office/word/2010/wordml" xmlns:wpg="http://schemas.microsoft.com/office/word/2010/wordprocessingGroup" xmlns:wpi="http://schemas.microsoft.com/office/word/2010/wordprocessingInk" xmlns:wne="http://schemas.microsoft.com/office/word/2006/wordml" xmlns:wps="http://schemas.microsoft.com/office/word/2010/wordprocessingShape" mc:Ignorable="w14 wp14">
   <w:docDefaults>
     <w:rPrDefault>
       <w:rPr>
@@ -23035,7 +23247,7 @@
       </w:pPr>
     </w:pPrDefault>
   </w:docDefaults>
-  <w:latentStyles w:defLockedState="0" w:defUIPriority="99" w:defSemiHidden="1" w:defUnhideWhenUsed="1" w:defQFormat="0" w:count="276">
+  <w:latentStyles w:defLockedState="0" w:defUIPriority="99" w:defSemiHidden="1" w:defUnhideWhenUsed="1" w:defQFormat="0" w:count="267">
     <w:lsdException w:name="Normal" w:semiHidden="0" w:uiPriority="0" w:unhideWhenUsed="0" w:qFormat="1"/>
     <w:lsdException w:name="heading 1" w:semiHidden="0" w:uiPriority="9" w:unhideWhenUsed="0" w:qFormat="1"/>
     <w:lsdException w:name="heading 2" w:uiPriority="9" w:qFormat="1"/>
@@ -23436,6 +23648,7 @@
   <w:style w:type="character" w:default="1" w:styleId="DefaultParagraphFont">
     <w:name w:val="Default Paragraph Font"/>
     <w:uiPriority w:val="1"/>
+    <w:semiHidden/>
     <w:unhideWhenUsed/>
   </w:style>
   <w:style w:type="table" w:default="1" w:styleId="TableNormal">
@@ -24277,7 +24490,7 @@
   <a:extraClrSchemeLst/>
   <a:extLst>
     <a:ext uri="{05A4C25C-085E-4340-85A3-A5531E510DB2}">
-      <thm15:themeFamily xmlns="" xmlns:thm15="http://schemas.microsoft.com/office/thememl/2012/main" name="Office Theme" id="{62F939B6-93AF-4DB8-9C6B-D6C7DFDC589F}" vid="{4A3C46E8-61CC-4603-A589-7422A47A8E4A}"/>
+      <thm15:themeFamily xmlns:thm15="http://schemas.microsoft.com/office/thememl/2012/main" xmlns="" name="Office Theme" id="{62F939B6-93AF-4DB8-9C6B-D6C7DFDC589F}" vid="{4A3C46E8-61CC-4603-A589-7422A47A8E4A}"/>
     </a:ext>
   </a:extLst>
 </a:theme>
@@ -24288,7 +24501,7 @@
 </file>
 
 <file path=customXml/itemProps1.xml><?xml version="1.0" encoding="utf-8"?>
-<ds:datastoreItem xmlns:ds="http://schemas.openxmlformats.org/officeDocument/2006/customXml" ds:itemID="{44F60923-88E9-524A-9DBA-99FC320B5BE0}">
+<ds:datastoreItem xmlns:ds="http://schemas.openxmlformats.org/officeDocument/2006/customXml" ds:itemID="{A534F642-FD04-4B6C-A8CC-C2E0820D15F7}">
   <ds:schemaRefs>
     <ds:schemaRef ds:uri="http://schemas.openxmlformats.org/officeDocument/2006/bibliography"/>
   </ds:schemaRefs>

</xml_diff>